<commit_message>
Requisitos Mínimos puntos 1, 2 y 3 realizados correctamente
</commit_message>
<xml_diff>
--- a/Practica1/Memòria Pràctica 1.docx
+++ b/Practica1/Memòria Pràctica 1.docx
@@ -2,46 +2,9 @@
 <file path=word/document.xml><?xml version="1.0" encoding="utf-8"?>
 <w:document xmlns:wpc="http://schemas.microsoft.com/office/word/2010/wordprocessingCanvas" xmlns:cx="http://schemas.microsoft.com/office/drawing/2014/chartex" xmlns:cx1="http://schemas.microsoft.com/office/drawing/2015/9/8/chartex" xmlns:cx2="http://schemas.microsoft.com/office/drawing/2015/10/21/chartex" xmlns:cx3="http://schemas.microsoft.com/office/drawing/2016/5/9/chartex" xmlns:cx4="http://schemas.microsoft.com/office/drawing/2016/5/10/chartex" xmlns:cx5="http://schemas.microsoft.com/office/drawing/2016/5/11/chartex" xmlns:cx6="http://schemas.microsoft.com/office/drawing/2016/5/12/chartex" xmlns:cx7="http://schemas.microsoft.com/office/drawing/2016/5/13/chartex" xmlns:cx8="http://schemas.microsoft.com/office/drawing/2016/5/14/chartex" xmlns:mc="http://schemas.openxmlformats.org/markup-compatibility/2006" xmlns:aink="http://schemas.microsoft.com/office/drawing/2016/ink" xmlns:am3d="http://schemas.microsoft.com/office/drawing/2017/model3d" xmlns:o="urn:schemas-microsoft-com:office:office" xmlns:oel="http://schemas.microsoft.com/office/2019/extlst" xmlns:r="http://schemas.openxmlformats.org/officeDocument/2006/relationships" xmlns:m="http://schemas.openxmlformats.org/officeDocument/2006/math" xmlns:v="urn:schemas-microsoft-com:vml" xmlns:wp14="http://schemas.microsoft.com/office/word/2010/wordprocessingDrawing" xmlns:wp="http://schemas.openxmlformats.org/drawingml/2006/wordprocessingDrawing" xmlns:w10="urn:schemas-microsoft-com:office:word" xmlns:w="http://schemas.openxmlformats.org/wordprocessingml/2006/main" xmlns:w14="http://schemas.microsoft.com/office/word/2010/wordml" xmlns:w15="http://schemas.microsoft.com/office/word/2012/wordml" xmlns:w16cex="http://schemas.microsoft.com/office/word/2018/wordml/cex" xmlns:w16cid="http://schemas.microsoft.com/office/word/2016/wordml/cid" xmlns:w16="http://schemas.microsoft.com/office/word/2018/wordml" xmlns:w16du="http://schemas.microsoft.com/office/word/2023/wordml/word16du" xmlns:w16sdtdh="http://schemas.microsoft.com/office/word/2020/wordml/sdtdatahash" xmlns:w16se="http://schemas.microsoft.com/office/word/2015/wordml/symex" xmlns:wpg="http://schemas.microsoft.com/office/word/2010/wordprocessingGroup" xmlns:wpi="http://schemas.microsoft.com/office/word/2010/wordprocessingInk" xmlns:wne="http://schemas.microsoft.com/office/word/2006/wordml" xmlns:wps="http://schemas.microsoft.com/office/word/2010/wordprocessingShape" mc:Ignorable="w14 w15 w16se w16cid w16 w16cex w16sdtdh w16du wp14">
   <w:body>
-    <w:sdt>
-      <w:sdtPr>
-        <w:id w:val="872812227"/>
-        <w:docPartObj>
-          <w:docPartGallery w:val="Cover Pages"/>
-          <w:docPartUnique/>
-        </w:docPartObj>
-      </w:sdtPr>
-      <w:sdtEndPr>
-        <w:rPr>
-          <w:rFonts w:ascii="Arial" w:hAnsi="Arial" w:cs="Arial"/>
-        </w:rPr>
-      </w:sdtEndPr>
-      <w:sdtContent>
-        <w:p>
-          <w:pPr>
-            <w:rPr>
-              <w:rFonts w:ascii="Arial" w:hAnsi="Arial" w:cs="Arial"/>
-            </w:rPr>
-          </w:pPr>
-        </w:p>
-        <w:p>
-          <w:pPr>
-            <w:rPr>
-              <w:rFonts w:ascii="Arial" w:hAnsi="Arial" w:cs="Arial"/>
-            </w:rPr>
-          </w:pPr>
-        </w:p>
-      </w:sdtContent>
-    </w:sdt>
-    <w:p>
-      <w:pPr>
-        <w:rPr>
-          <w:rFonts w:ascii="Arial" w:hAnsi="Arial" w:cs="Arial"/>
-        </w:rPr>
-      </w:pPr>
-    </w:p>
     <w:tbl>
       <w:tblPr>
-        <w:tblpPr w:leftFromText="187" w:rightFromText="187" w:vertAnchor="page" w:horzAnchor="margin" w:tblpXSpec="center" w:tblpY="2681"/>
+        <w:tblpPr w:leftFromText="187" w:rightFromText="187" w:vertAnchor="page" w:horzAnchor="margin" w:tblpXSpec="center" w:tblpY="1549"/>
         <w:tblW w:w="4000" w:type="pct"/>
         <w:tblBorders>
           <w:left w:val="single" w:sz="12" w:space="0" w:color="156082" w:themeColor="accent1"/>
@@ -68,11 +31,12 @@
             <w:alias w:val="Compañía"/>
             <w:id w:val="13406915"/>
             <w:placeholder>
-              <w:docPart w:val="CAD1D20876504AA6ABB8A6798BF9D3B0"/>
+              <w:docPart w:val="2C24E4F04D3B4A4DB4E337B6B9BF212E"/>
             </w:placeholder>
             <w:dataBinding w:prefixMappings="xmlns:ns0='http://schemas.openxmlformats.org/officeDocument/2006/extended-properties'" w:xpath="/ns0:Properties[1]/ns0:Company[1]" w:storeItemID="{6668398D-A668-4E3E-A5EB-62B293D839F1}"/>
             <w:text/>
           </w:sdtPr>
+          <w:sdtEndPr/>
           <w:sdtContent>
             <w:tc>
               <w:tcPr>
@@ -94,16 +58,6 @@
                     <w:lang w:val="ca-ES"/>
                   </w:rPr>
                 </w:pPr>
-                <w:r>
-                  <w:rPr>
-                    <w:rFonts w:ascii="Arial" w:hAnsi="Arial" w:cs="Arial"/>
-                    <w:color w:val="0F4761" w:themeColor="accent1" w:themeShade="BF"/>
-                    <w:sz w:val="24"/>
-                    <w:szCs w:val="24"/>
-                    <w:lang w:val="ca-ES"/>
-                  </w:rPr>
-                  <w:t xml:space="preserve"> </w:t>
-                </w:r>
                 <w:r>
                   <w:rPr>
                     <w:rFonts w:ascii="Arial" w:hAnsi="Arial" w:cs="Arial"/>
@@ -138,7 +92,7 @@
               <w:alias w:val="Título"/>
               <w:id w:val="13406919"/>
               <w:placeholder>
-                <w:docPart w:val="406E422DB1A6460D869429C34FDF9742"/>
+                <w:docPart w:val="117A804194D94FFD8076970DCAB9C55C"/>
               </w:placeholder>
               <w:dataBinding w:prefixMappings="xmlns:ns0='http://schemas.openxmlformats.org/package/2006/metadata/core-properties' xmlns:ns1='http://purl.org/dc/elements/1.1/'" w:xpath="/ns0:coreProperties[1]/ns1:title[1]" w:storeItemID="{6C3C8BC8-F283-45AE-878A-BAB7291924A1}"/>
               <w:text/>
@@ -168,7 +122,55 @@
                     <w:szCs w:val="88"/>
                     <w:lang w:val="ca-ES"/>
                   </w:rPr>
-                  <w:t>Robot con pasillos estrechos</w:t>
+                  <w:t xml:space="preserve">Robot amb </w:t>
+                </w:r>
+                <w:r>
+                  <w:rPr>
+                    <w:rFonts w:ascii="Arial" w:eastAsiaTheme="majorEastAsia" w:hAnsi="Arial" w:cs="Arial"/>
+                    <w:b/>
+                    <w:bCs/>
+                    <w:color w:val="156082" w:themeColor="accent1"/>
+                    <w:sz w:val="88"/>
+                    <w:szCs w:val="88"/>
+                    <w:lang w:val="ca-ES"/>
+                  </w:rPr>
+                  <w:t xml:space="preserve"> </w:t>
+                </w:r>
+                <w:r>
+                  <w:rPr>
+                    <w:rFonts w:ascii="Arial" w:eastAsiaTheme="majorEastAsia" w:hAnsi="Arial" w:cs="Arial"/>
+                    <w:b/>
+                    <w:bCs/>
+                    <w:color w:val="156082" w:themeColor="accent1"/>
+                    <w:sz w:val="88"/>
+                    <w:szCs w:val="88"/>
+                    <w:lang w:val="ca-ES"/>
+                  </w:rPr>
+                  <w:t>passadissos</w:t>
+                </w:r>
+                <w:r>
+                  <w:rPr>
+                    <w:rFonts w:ascii="Arial" w:eastAsiaTheme="majorEastAsia" w:hAnsi="Arial" w:cs="Arial"/>
+                    <w:b/>
+                    <w:bCs/>
+                    <w:color w:val="156082" w:themeColor="accent1"/>
+                    <w:sz w:val="88"/>
+                    <w:szCs w:val="88"/>
+                    <w:lang w:val="ca-ES"/>
+                  </w:rPr>
+                  <w:t xml:space="preserve"> </w:t>
+                </w:r>
+                <w:r>
+                  <w:rPr>
+                    <w:rFonts w:ascii="Arial" w:eastAsiaTheme="majorEastAsia" w:hAnsi="Arial" w:cs="Arial"/>
+                    <w:b/>
+                    <w:bCs/>
+                    <w:color w:val="156082" w:themeColor="accent1"/>
+                    <w:sz w:val="88"/>
+                    <w:szCs w:val="88"/>
+                    <w:lang w:val="ca-ES"/>
+                  </w:rPr>
+                  <w:t>estrets</w:t>
                 </w:r>
               </w:p>
             </w:sdtContent>
@@ -188,11 +190,12 @@
             <w:alias w:val="Subtítulo"/>
             <w:id w:val="13406923"/>
             <w:placeholder>
-              <w:docPart w:val="33EBA3EA5E6545EB914842F09885267E"/>
+              <w:docPart w:val="BBFDE7A0B75F4BCB9E883CD341A7CF2A"/>
             </w:placeholder>
             <w:dataBinding w:prefixMappings="xmlns:ns0='http://schemas.openxmlformats.org/package/2006/metadata/core-properties' xmlns:ns1='http://purl.org/dc/elements/1.1/'" w:xpath="/ns0:coreProperties[1]/ns1:subject[1]" w:storeItemID="{6C3C8BC8-F283-45AE-878A-BAB7291924A1}"/>
             <w:text/>
           </w:sdtPr>
+          <w:sdtEndPr/>
           <w:sdtContent>
             <w:tc>
               <w:tcPr>
@@ -230,13 +233,36 @@
         </w:sdt>
       </w:tr>
     </w:tbl>
-    <w:p>
-      <w:pPr>
+    <w:sdt>
+      <w:sdtPr>
+        <w:id w:val="872812227"/>
+        <w:docPartObj>
+          <w:docPartGallery w:val="Cover Pages"/>
+          <w:docPartUnique/>
+        </w:docPartObj>
+      </w:sdtPr>
+      <w:sdtEndPr>
         <w:rPr>
           <w:rFonts w:ascii="Arial" w:hAnsi="Arial" w:cs="Arial"/>
         </w:rPr>
-      </w:pPr>
-    </w:p>
+      </w:sdtEndPr>
+      <w:sdtContent>
+        <w:p>
+          <w:pPr>
+            <w:rPr>
+              <w:rFonts w:ascii="Arial" w:hAnsi="Arial" w:cs="Arial"/>
+            </w:rPr>
+          </w:pPr>
+        </w:p>
+        <w:p>
+          <w:pPr>
+            <w:rPr>
+              <w:rFonts w:ascii="Arial" w:hAnsi="Arial" w:cs="Arial"/>
+            </w:rPr>
+          </w:pPr>
+        </w:p>
+      </w:sdtContent>
+    </w:sdt>
     <w:p>
       <w:pPr>
         <w:rPr>
@@ -306,41 +332,61 @@
           <w:rFonts w:ascii="Arial" w:hAnsi="Arial" w:cs="Arial"/>
         </w:rPr>
       </w:pPr>
-    </w:p>
-    <w:p>
-      <w:pPr>
+      <w:r>
         <w:rPr>
           <w:rFonts w:ascii="Arial" w:hAnsi="Arial" w:cs="Arial"/>
-        </w:rPr>
-      </w:pPr>
-    </w:p>
-    <w:p>
-      <w:pPr>
-        <w:rPr>
-          <w:rFonts w:ascii="Arial" w:hAnsi="Arial" w:cs="Arial"/>
-        </w:rPr>
-      </w:pPr>
-    </w:p>
-    <w:p>
-      <w:pPr>
-        <w:rPr>
-          <w:rFonts w:ascii="Arial" w:hAnsi="Arial" w:cs="Arial"/>
-        </w:rPr>
-      </w:pPr>
-    </w:p>
-    <w:p>
-      <w:pPr>
-        <w:rPr>
-          <w:rFonts w:ascii="Arial" w:hAnsi="Arial" w:cs="Arial"/>
-        </w:rPr>
-      </w:pPr>
-    </w:p>
-    <w:p>
-      <w:pPr>
-        <w:rPr>
-          <w:rFonts w:ascii="Arial" w:hAnsi="Arial" w:cs="Arial"/>
-        </w:rPr>
-      </w:pPr>
+          <w:noProof/>
+        </w:rPr>
+        <w:drawing>
+          <wp:anchor distT="0" distB="0" distL="114300" distR="114300" simplePos="0" relativeHeight="251658240" behindDoc="1" locked="0" layoutInCell="1" allowOverlap="1" wp14:anchorId="40D91A69" wp14:editId="41CA48D9">
+            <wp:simplePos x="0" y="0"/>
+            <wp:positionH relativeFrom="margin">
+              <wp:align>left</wp:align>
+            </wp:positionH>
+            <wp:positionV relativeFrom="paragraph">
+              <wp:posOffset>449580</wp:posOffset>
+            </wp:positionV>
+            <wp:extent cx="5400040" cy="2872740"/>
+            <wp:effectExtent l="0" t="0" r="0" b="3810"/>
+            <wp:wrapSquare wrapText="bothSides"/>
+            <wp:docPr id="162454493" name="Imagen 1" descr="Gráfico&#10;&#10;Descripción generada automáticamente"/>
+            <wp:cNvGraphicFramePr>
+              <a:graphicFrameLocks xmlns:a="http://schemas.openxmlformats.org/drawingml/2006/main" noChangeAspect="1"/>
+            </wp:cNvGraphicFramePr>
+            <a:graphic xmlns:a="http://schemas.openxmlformats.org/drawingml/2006/main">
+              <a:graphicData uri="http://schemas.openxmlformats.org/drawingml/2006/picture">
+                <pic:pic xmlns:pic="http://schemas.openxmlformats.org/drawingml/2006/picture">
+                  <pic:nvPicPr>
+                    <pic:cNvPr id="162454493" name="Imagen 1" descr="Gráfico&#10;&#10;Descripción generada automáticamente"/>
+                    <pic:cNvPicPr/>
+                  </pic:nvPicPr>
+                  <pic:blipFill>
+                    <a:blip r:embed="rId5" cstate="print">
+                      <a:extLst>
+                        <a:ext uri="{28A0092B-C50C-407E-A947-70E740481C1C}">
+                          <a14:useLocalDpi xmlns:a14="http://schemas.microsoft.com/office/drawing/2010/main" val="0"/>
+                        </a:ext>
+                      </a:extLst>
+                    </a:blip>
+                    <a:stretch>
+                      <a:fillRect/>
+                    </a:stretch>
+                  </pic:blipFill>
+                  <pic:spPr>
+                    <a:xfrm>
+                      <a:off x="0" y="0"/>
+                      <a:ext cx="5400040" cy="2872740"/>
+                    </a:xfrm>
+                    <a:prstGeom prst="rect">
+                      <a:avLst/>
+                    </a:prstGeom>
+                  </pic:spPr>
+                </pic:pic>
+              </a:graphicData>
+            </a:graphic>
+          </wp:anchor>
+        </w:drawing>
+      </w:r>
     </w:p>
     <w:p>
       <w:pPr>
@@ -365,7 +411,7 @@
     </w:p>
     <w:tbl>
       <w:tblPr>
-        <w:tblpPr w:leftFromText="187" w:rightFromText="187" w:vertAnchor="page" w:horzAnchor="margin" w:tblpXSpec="center" w:tblpY="11689"/>
+        <w:tblpPr w:leftFromText="187" w:rightFromText="187" w:vertAnchor="page" w:horzAnchor="margin" w:tblpXSpec="center" w:tblpY="12829"/>
         <w:tblW w:w="3857" w:type="pct"/>
         <w:tblLook w:val="04A0" w:firstRow="1" w:lastRow="0" w:firstColumn="1" w:lastColumn="0" w:noHBand="0" w:noVBand="1"/>
       </w:tblPr>
@@ -397,11 +443,12 @@
               <w:alias w:val="Autor"/>
               <w:id w:val="13406928"/>
               <w:placeholder>
-                <w:docPart w:val="8D73DF467D6B4DF5B63F6B22B9936B19"/>
+                <w:docPart w:val="316140CE54AE4BB3BEFB07485B3B23AA"/>
               </w:placeholder>
               <w:dataBinding w:prefixMappings="xmlns:ns0='http://schemas.openxmlformats.org/package/2006/metadata/core-properties' xmlns:ns1='http://purl.org/dc/elements/1.1/'" w:xpath="/ns0:coreProperties[1]/ns1:creator[1]" w:storeItemID="{6C3C8BC8-F283-45AE-878A-BAB7291924A1}"/>
               <w:text/>
             </w:sdtPr>
+            <w:sdtEndPr/>
             <w:sdtContent>
               <w:p>
                 <w:pPr>
@@ -487,14 +534,6 @@
     </w:p>
     <w:p>
       <w:pPr>
-        <w:pStyle w:val="Ttulo2"/>
-        <w:rPr>
-          <w:rFonts w:ascii="Arial" w:hAnsi="Arial" w:cs="Arial"/>
-        </w:rPr>
-      </w:pPr>
-    </w:p>
-    <w:p>
-      <w:pPr>
         <w:rPr>
           <w:rFonts w:ascii="Arial" w:hAnsi="Arial" w:cs="Arial"/>
         </w:rPr>
@@ -585,7 +624,7 @@
           <w:sz w:val="28"/>
           <w:szCs w:val="28"/>
         </w:rPr>
-        <w:t xml:space="preserve">El projecte d'aquesta pràctica se centra en el desenvolupament d'un sistema que permeti a un robot recórrer el perímetre </w:t>
+        <w:t>El projecte d'aquesta pràctica se centra en el desenvolupament d'un sistema que permeti a un robot recórrer el perímetre d’un objecte, gestionant de manera eficient l’existència de passadissos estrets. El problema és evitar que el robot es confongui entre diferents objectes mentre navega a través d'aquests espais estrets. Es requereix que el robot pugui travessar completament els passadissos estrets, i si algun està bloquejat, el robot haurà de recórrer-lo completament i després</w:t>
       </w:r>
       <w:r>
         <w:rPr>
@@ -593,7 +632,7 @@
           <w:sz w:val="28"/>
           <w:szCs w:val="28"/>
         </w:rPr>
-        <w:t>d’un</w:t>
+        <w:t xml:space="preserve"> </w:t>
       </w:r>
       <w:r>
         <w:rPr>
@@ -601,7 +640,7 @@
           <w:sz w:val="28"/>
           <w:szCs w:val="28"/>
         </w:rPr>
-        <w:t xml:space="preserve"> objecte, gestionant de manera eficient </w:t>
+        <w:t>tornar per sortir.</w:t>
       </w:r>
       <w:r>
         <w:rPr>
@@ -609,40 +648,71 @@
           <w:sz w:val="28"/>
           <w:szCs w:val="28"/>
         </w:rPr>
-        <w:t>l’existència</w:t>
-      </w:r>
-      <w:r>
+        <w:br/>
+      </w:r>
+    </w:p>
+    <w:p>
+      <w:pPr>
+        <w:jc w:val="both"/>
         <w:rPr>
           <w:rFonts w:ascii="Arial" w:hAnsi="Arial" w:cs="Arial"/>
           <w:sz w:val="28"/>
           <w:szCs w:val="28"/>
         </w:rPr>
-        <w:t xml:space="preserve"> de passadissos estrets. El problema és evitar que el robot es confongui entre diferents objectes mentre navega a través d'aquests espais estrets. Es requereix que el robot pugui travessar completament els passadissos estrets, i si algun està bloquejat, el robot haurà de recórrer-lo completament i després</w:t>
-      </w:r>
-      <w:r>
+      </w:pPr>
+      <w:r>
+        <w:rPr>
+          <w:rFonts w:ascii="Arial" w:hAnsi="Arial" w:cs="Arial"/>
+          <w:noProof/>
+          <w:sz w:val="28"/>
+          <w:szCs w:val="28"/>
+        </w:rPr>
+        <w:drawing>
+          <wp:inline distT="0" distB="0" distL="0" distR="0" wp14:anchorId="11A0BB3D" wp14:editId="6D0B5E9A">
+            <wp:extent cx="5400040" cy="3148330"/>
+            <wp:effectExtent l="0" t="0" r="0" b="0"/>
+            <wp:docPr id="1133343249" name="Imagen 1" descr="Diagrama&#10;&#10;Descripción generada automáticamente"/>
+            <wp:cNvGraphicFramePr>
+              <a:graphicFrameLocks xmlns:a="http://schemas.openxmlformats.org/drawingml/2006/main" noChangeAspect="1"/>
+            </wp:cNvGraphicFramePr>
+            <a:graphic xmlns:a="http://schemas.openxmlformats.org/drawingml/2006/main">
+              <a:graphicData uri="http://schemas.openxmlformats.org/drawingml/2006/picture">
+                <pic:pic xmlns:pic="http://schemas.openxmlformats.org/drawingml/2006/picture">
+                  <pic:nvPicPr>
+                    <pic:cNvPr id="1133343249" name="Imagen 1" descr="Diagrama&#10;&#10;Descripción generada automáticamente"/>
+                    <pic:cNvPicPr/>
+                  </pic:nvPicPr>
+                  <pic:blipFill>
+                    <a:blip r:embed="rId6"/>
+                    <a:stretch>
+                      <a:fillRect/>
+                    </a:stretch>
+                  </pic:blipFill>
+                  <pic:spPr>
+                    <a:xfrm>
+                      <a:off x="0" y="0"/>
+                      <a:ext cx="5400040" cy="3148330"/>
+                    </a:xfrm>
+                    <a:prstGeom prst="rect">
+                      <a:avLst/>
+                    </a:prstGeom>
+                  </pic:spPr>
+                </pic:pic>
+              </a:graphicData>
+            </a:graphic>
+          </wp:inline>
+        </w:drawing>
+      </w:r>
+    </w:p>
+    <w:p>
+      <w:pPr>
+        <w:jc w:val="both"/>
         <w:rPr>
           <w:rFonts w:ascii="Arial" w:hAnsi="Arial" w:cs="Arial"/>
           <w:sz w:val="28"/>
           <w:szCs w:val="28"/>
         </w:rPr>
-        <w:t xml:space="preserve"> </w:t>
-      </w:r>
-      <w:r>
-        <w:rPr>
-          <w:rFonts w:ascii="Arial" w:hAnsi="Arial" w:cs="Arial"/>
-          <w:sz w:val="28"/>
-          <w:szCs w:val="28"/>
-        </w:rPr>
-        <w:t>tornar per sortir.</w:t>
-      </w:r>
-      <w:r>
-        <w:rPr>
-          <w:rFonts w:ascii="Arial" w:hAnsi="Arial" w:cs="Arial"/>
-          <w:sz w:val="28"/>
-          <w:szCs w:val="28"/>
-        </w:rPr>
-        <w:br/>
-      </w:r>
+      </w:pPr>
       <w:r>
         <w:rPr>
           <w:rFonts w:ascii="Arial" w:hAnsi="Arial" w:cs="Arial"/>
@@ -657,19 +727,133 @@
     <w:p/>
     <w:p/>
     <w:p/>
-    <w:p/>
-    <w:p/>
-    <w:p/>
-    <w:p/>
-    <w:p/>
-    <w:p/>
-    <w:p/>
-    <w:p/>
-    <w:p/>
-    <w:p/>
-    <w:p/>
-    <w:p/>
-    <w:p/>
+    <w:p>
+      <w:pPr>
+        <w:pStyle w:val="Ttulo1"/>
+        <w:jc w:val="both"/>
+        <w:rPr>
+          <w:b/>
+          <w:bCs/>
+          <w:color w:val="auto"/>
+          <w:sz w:val="22"/>
+          <w:szCs w:val="22"/>
+        </w:rPr>
+      </w:pPr>
+      <w:bookmarkStart w:id="0" w:name="_Toc178092720"/>
+      <w:bookmarkStart w:id="1" w:name="_Toc178883568"/>
+      <w:bookmarkStart w:id="2" w:name="_Toc178883790"/>
+      <w:r>
+        <w:rPr>
+          <w:b/>
+          <w:bCs/>
+          <w:color w:val="auto"/>
+          <w:sz w:val="22"/>
+          <w:szCs w:val="22"/>
+        </w:rPr>
+        <w:lastRenderedPageBreak/>
+        <w:t>Important: cal tenir en compte que per la manera en que s’ha fet el programa, com hi ha la possibilitat de posar i llevar parets en temps real</w:t>
+      </w:r>
+      <w:r>
+        <w:rPr>
+          <w:b/>
+          <w:bCs/>
+          <w:color w:val="auto"/>
+          <w:sz w:val="22"/>
+          <w:szCs w:val="22"/>
+        </w:rPr>
+        <w:t>,</w:t>
+      </w:r>
+      <w:r>
+        <w:rPr>
+          <w:b/>
+          <w:bCs/>
+          <w:color w:val="auto"/>
+          <w:sz w:val="22"/>
+          <w:szCs w:val="22"/>
+        </w:rPr>
+        <w:t xml:space="preserve"> el robot </w:t>
+      </w:r>
+      <w:r>
+        <w:rPr>
+          <w:b/>
+          <w:bCs/>
+          <w:color w:val="auto"/>
+          <w:sz w:val="22"/>
+          <w:szCs w:val="22"/>
+        </w:rPr>
+        <w:t>realitzarà un moviment diferent segons tingui parets al voltant o no</w:t>
+      </w:r>
+      <w:r>
+        <w:rPr>
+          <w:b/>
+          <w:bCs/>
+          <w:color w:val="auto"/>
+          <w:sz w:val="22"/>
+          <w:szCs w:val="22"/>
+        </w:rPr>
+        <w:t xml:space="preserve"> y haurà de comprovar si existeixen aquestes parets cada vegada que la seva posició</w:t>
+      </w:r>
+      <w:r>
+        <w:rPr>
+          <w:b/>
+          <w:bCs/>
+          <w:color w:val="auto"/>
+          <w:sz w:val="22"/>
+          <w:szCs w:val="22"/>
+        </w:rPr>
+        <w:t xml:space="preserve"> actual</w:t>
+      </w:r>
+      <w:r>
+        <w:rPr>
+          <w:b/>
+          <w:bCs/>
+          <w:color w:val="auto"/>
+          <w:sz w:val="22"/>
+          <w:szCs w:val="22"/>
+        </w:rPr>
+        <w:t xml:space="preserve"> es modifiqui</w:t>
+      </w:r>
+      <w:r>
+        <w:rPr>
+          <w:b/>
+          <w:bCs/>
+          <w:color w:val="auto"/>
+          <w:sz w:val="22"/>
+          <w:szCs w:val="22"/>
+        </w:rPr>
+        <w:t xml:space="preserve">. </w:t>
+      </w:r>
+      <w:r>
+        <w:rPr>
+          <w:b/>
+          <w:bCs/>
+          <w:color w:val="auto"/>
+          <w:sz w:val="22"/>
+          <w:szCs w:val="22"/>
+        </w:rPr>
+        <w:t>Això es veu representat a l’estat intern de l’agent però no a les regles de moviment ja que e</w:t>
+      </w:r>
+      <w:r>
+        <w:rPr>
+          <w:b/>
+          <w:bCs/>
+          <w:color w:val="auto"/>
+          <w:sz w:val="22"/>
+          <w:szCs w:val="22"/>
+        </w:rPr>
+        <w:t>n aquestes no es té en compte aquesta funcionalitat pròpia del programa sinó el moviment bàsic del robot</w:t>
+      </w:r>
+      <w:r>
+        <w:rPr>
+          <w:b/>
+          <w:bCs/>
+          <w:color w:val="auto"/>
+          <w:sz w:val="22"/>
+          <w:szCs w:val="22"/>
+        </w:rPr>
+        <w:t>.</w:t>
+      </w:r>
+    </w:p>
     <w:p>
       <w:pPr>
         <w:pStyle w:val="Ttulo1"/>
@@ -681,25 +865,571 @@
           <w:tab w:val="num" w:pos="360"/>
         </w:tabs>
         <w:ind w:left="0" w:firstLine="0"/>
-        <w:rPr>
-          <w:b/>
-          <w:bCs/>
-        </w:rPr>
-      </w:pPr>
-      <w:bookmarkStart w:id="0" w:name="_Toc178092720"/>
-      <w:bookmarkStart w:id="1" w:name="_Toc178883568"/>
-      <w:bookmarkStart w:id="2" w:name="_Toc178883790"/>
-      <w:r>
-        <w:rPr>
-          <w:b/>
-          <w:bCs/>
-        </w:rPr>
-        <w:lastRenderedPageBreak/>
-        <w:t>Descripció de la web</w:t>
+        <w:jc w:val="both"/>
+        <w:rPr>
+          <w:b/>
+          <w:bCs/>
+        </w:rPr>
+      </w:pPr>
+      <w:r>
+        <w:rPr>
+          <w:b/>
+          <w:bCs/>
+        </w:rPr>
+        <w:t>Característi</w:t>
+      </w:r>
+      <w:r>
+        <w:rPr>
+          <w:b/>
+          <w:bCs/>
+        </w:rPr>
+        <w:t>ques</w:t>
+      </w:r>
+      <w:r>
+        <w:rPr>
+          <w:b/>
+          <w:bCs/>
+        </w:rPr>
+        <w:t xml:space="preserve"> de cada component</w:t>
+      </w:r>
+      <w:r>
+        <w:rPr>
+          <w:b/>
+          <w:bCs/>
+        </w:rPr>
+        <w:t xml:space="preserve"> </w:t>
+      </w:r>
+      <w:r>
+        <w:rPr>
+          <w:b/>
+          <w:bCs/>
+        </w:rPr>
+        <w:t>del REAS</w:t>
+      </w:r>
+      <w:r>
+        <w:rPr>
+          <w:b/>
+          <w:bCs/>
+        </w:rPr>
+        <w:t xml:space="preserve"> </w:t>
+      </w:r>
+      <w:r>
+        <w:rPr>
+          <w:b/>
+          <w:bCs/>
+        </w:rPr>
+        <w:t>del agent</w:t>
       </w:r>
       <w:bookmarkEnd w:id="0"/>
       <w:bookmarkEnd w:id="1"/>
       <w:bookmarkEnd w:id="2"/>
+    </w:p>
+    <w:p>
+      <w:pPr>
+        <w:pStyle w:val="Prrafodelista"/>
+        <w:numPr>
+          <w:ilvl w:val="0"/>
+          <w:numId w:val="2"/>
+        </w:numPr>
+        <w:jc w:val="both"/>
+      </w:pPr>
+      <w:r>
+        <w:rPr>
+          <w:b/>
+          <w:bCs/>
+        </w:rPr>
+        <w:t>Rendiment</w:t>
+      </w:r>
+      <w:r>
+        <w:t>:</w:t>
+      </w:r>
+      <w:r>
+        <w:t xml:space="preserve"> l’agent no te una meta finita </w:t>
+      </w:r>
+      <w:r>
+        <w:t xml:space="preserve">ja que aquesta meta és el seguiment d’unes pautes que pot seguir infinitament si aquest no és aturat. Per tant podem dir que per </w:t>
+      </w:r>
+      <w:r>
+        <w:t>mesurar</w:t>
+      </w:r>
+      <w:r>
+        <w:t xml:space="preserve"> el seu rendiment simplement l’agent s’assegura de sem</w:t>
+      </w:r>
+      <w:r>
+        <w:t>p</w:t>
+      </w:r>
+      <w:r>
+        <w:t>re seguir una paret, es a dir, després de qualsevol moviment que hi hagi una casella al seu laterals o a les seves diagonals.</w:t>
+      </w:r>
+    </w:p>
+    <w:p>
+      <w:pPr>
+        <w:pStyle w:val="Prrafodelista"/>
+        <w:numPr>
+          <w:ilvl w:val="0"/>
+          <w:numId w:val="2"/>
+        </w:numPr>
+        <w:jc w:val="both"/>
+      </w:pPr>
+      <w:r>
+        <w:rPr>
+          <w:b/>
+          <w:bCs/>
+        </w:rPr>
+        <w:t>Entorn</w:t>
+      </w:r>
+      <w:r>
+        <w:t>:</w:t>
+      </w:r>
+      <w:r>
+        <w:t xml:space="preserve"> l’entorn de l’agent en aquest cas és l’escenari propi on es mou</w:t>
+      </w:r>
+      <w:r>
+        <w:t>. L’entorn és el conjunt de caselles paret o no que formen l’escenari i l’espai on el robot conviu.</w:t>
+      </w:r>
+    </w:p>
+    <w:p>
+      <w:pPr>
+        <w:pStyle w:val="Prrafodelista"/>
+        <w:numPr>
+          <w:ilvl w:val="0"/>
+          <w:numId w:val="2"/>
+        </w:numPr>
+        <w:jc w:val="both"/>
+      </w:pPr>
+      <w:r>
+        <w:rPr>
+          <w:b/>
+          <w:bCs/>
+        </w:rPr>
+        <w:t>A</w:t>
+      </w:r>
+      <w:r>
+        <w:rPr>
+          <w:b/>
+          <w:bCs/>
+        </w:rPr>
+        <w:t>ctuadors</w:t>
+      </w:r>
+      <w:r>
+        <w:t>:</w:t>
+      </w:r>
+      <w:r>
+        <w:t xml:space="preserve"> en aquest cas l’únic actuador que té l’agent és el seu propi moviment que li permet </w:t>
+      </w:r>
+      <w:r>
+        <w:t xml:space="preserve">rendir correctament recorrent el </w:t>
+      </w:r>
+      <w:r>
+        <w:t>perímetre</w:t>
+      </w:r>
+      <w:r>
+        <w:t xml:space="preserve"> de l</w:t>
+      </w:r>
+      <w:r>
+        <w:t>’entorn. S’ha de recalcar que aquest moviment es molt específic i limitat ja que la forma en que es mou forma part de la seva meta.</w:t>
+      </w:r>
+    </w:p>
+    <w:p>
+      <w:pPr>
+        <w:pStyle w:val="Prrafodelista"/>
+        <w:numPr>
+          <w:ilvl w:val="0"/>
+          <w:numId w:val="2"/>
+        </w:numPr>
+        <w:jc w:val="both"/>
+      </w:pPr>
+      <w:r>
+        <w:rPr>
+          <w:b/>
+          <w:bCs/>
+        </w:rPr>
+        <w:t>Sensors</w:t>
+      </w:r>
+      <w:r>
+        <w:t>:</w:t>
+      </w:r>
+      <w:r>
+        <w:t xml:space="preserve"> </w:t>
+      </w:r>
+      <w:r>
+        <w:t xml:space="preserve">l’únic sensor que té l’agent que li ajuda a assolir el seu moviment correcte es la percepció de les caselles que té immediatament al voltant, és a dir, les caselles laterals y diagonals que estan a 1 casella de distància de la posició en que es troba l’agent. </w:t>
+      </w:r>
+      <w:r>
+        <w:t>L’agent només és capaç (</w:t>
+      </w:r>
+      <w:r>
+        <w:t>i</w:t>
+      </w:r>
+      <w:r>
+        <w:t xml:space="preserve"> realment és </w:t>
+      </w:r>
+      <w:r>
+        <w:t>l’única</w:t>
+      </w:r>
+      <w:r>
+        <w:t xml:space="preserve"> informació que hi ha per </w:t>
+      </w:r>
+      <w:r>
+        <w:t>assolir la seva meta</w:t>
+      </w:r>
+      <w:r>
+        <w:t>)</w:t>
+      </w:r>
+      <w:r>
+        <w:t xml:space="preserve"> de </w:t>
+      </w:r>
+      <w:r>
+        <w:t xml:space="preserve">saber si aquestes caselles properes son una paret o no. Té una informació extra que podria considerar-se sensor que fa que l’agent es mogui com es </w:t>
+      </w:r>
+      <w:r>
+        <w:t>desitjat</w:t>
+      </w:r>
+      <w:r>
+        <w:t xml:space="preserve"> i aquest és </w:t>
+      </w:r>
+      <w:r>
+        <w:t>la seva percepció de la direcció cap on es mou en aquell moment, ja que, segons a quina direcció vagi comprovarà unes certes caselles al voltant per determinar el pròxim moviment.</w:t>
+      </w:r>
+    </w:p>
+    <w:p>
+      <w:pPr>
+        <w:pStyle w:val="Ttulo1"/>
+        <w:numPr>
+          <w:ilvl w:val="0"/>
+          <w:numId w:val="1"/>
+        </w:numPr>
+        <w:tabs>
+          <w:tab w:val="num" w:pos="360"/>
+        </w:tabs>
+        <w:ind w:left="0" w:firstLine="0"/>
+        <w:jc w:val="both"/>
+        <w:rPr>
+          <w:b/>
+          <w:bCs/>
+        </w:rPr>
+      </w:pPr>
+      <w:r>
+        <w:rPr>
+          <w:b/>
+          <w:bCs/>
+        </w:rPr>
+        <w:t>L’estat</w:t>
+      </w:r>
+      <w:r>
+        <w:rPr>
+          <w:b/>
+          <w:bCs/>
+        </w:rPr>
+        <w:t xml:space="preserve"> intern</w:t>
+      </w:r>
+      <w:r>
+        <w:rPr>
+          <w:b/>
+          <w:bCs/>
+        </w:rPr>
+        <w:t xml:space="preserve"> </w:t>
+      </w:r>
+      <w:r>
+        <w:rPr>
+          <w:b/>
+          <w:bCs/>
+        </w:rPr>
+        <w:t>del agent</w:t>
+      </w:r>
+    </w:p>
+    <w:p>
+      <w:pPr>
+        <w:pStyle w:val="Prrafodelista"/>
+        <w:numPr>
+          <w:ilvl w:val="0"/>
+          <w:numId w:val="3"/>
+        </w:numPr>
+        <w:jc w:val="both"/>
+      </w:pPr>
+      <w:r>
+        <w:rPr>
+          <w:b/>
+          <w:bCs/>
+        </w:rPr>
+        <w:t>fila, columna</w:t>
+      </w:r>
+      <w:r>
+        <w:t>: dues variables de nombres enters que indiquen la posició actual en la que es troba l’agent robot</w:t>
+      </w:r>
+      <w:r>
+        <w:t xml:space="preserve"> dins les caselles de l’escenari.</w:t>
+      </w:r>
+    </w:p>
+    <w:p>
+      <w:pPr>
+        <w:pStyle w:val="Prrafodelista"/>
+        <w:numPr>
+          <w:ilvl w:val="0"/>
+          <w:numId w:val="3"/>
+        </w:numPr>
+        <w:jc w:val="both"/>
+      </w:pPr>
+      <w:r>
+        <w:rPr>
+          <w:b/>
+          <w:bCs/>
+        </w:rPr>
+        <w:t>direcció</w:t>
+      </w:r>
+      <w:r>
+        <w:t xml:space="preserve">: variable de </w:t>
+      </w:r>
+      <w:r>
+        <w:t xml:space="preserve">cadena de text que indica </w:t>
+      </w:r>
+      <w:r>
+        <w:t>cap a on està mirant l’agent y defineix com es mourà segon</w:t>
+      </w:r>
+      <w:r>
+        <w:t>s les regles imposades.</w:t>
+      </w:r>
+    </w:p>
+    <w:p>
+      <w:pPr>
+        <w:pStyle w:val="Prrafodelista"/>
+        <w:numPr>
+          <w:ilvl w:val="0"/>
+          <w:numId w:val="3"/>
+        </w:numPr>
+        <w:jc w:val="both"/>
+      </w:pPr>
+      <w:r>
+        <w:rPr>
+          <w:b/>
+          <w:bCs/>
+        </w:rPr>
+        <w:t>seguintParet</w:t>
+      </w:r>
+      <w:r>
+        <w:t xml:space="preserve">: variable booleana que indica si l’agent està seguint una paret o </w:t>
+      </w:r>
+      <w:r>
+        <w:t>ha de cercar una per seguir.</w:t>
+      </w:r>
+    </w:p>
+    <w:p>
+      <w:pPr>
+        <w:pStyle w:val="Prrafodelista"/>
+        <w:numPr>
+          <w:ilvl w:val="0"/>
+          <w:numId w:val="3"/>
+        </w:numPr>
+        <w:jc w:val="both"/>
+      </w:pPr>
+      <w:r>
+        <w:rPr>
+          <w:b/>
+          <w:bCs/>
+        </w:rPr>
+        <w:t>timer</w:t>
+      </w:r>
+      <w:r>
+        <w:t>:</w:t>
+      </w:r>
+      <w:r>
+        <w:rPr>
+          <w:b/>
+          <w:bCs/>
+        </w:rPr>
+        <w:t xml:space="preserve"> </w:t>
+      </w:r>
+      <w:r>
+        <w:t>variable</w:t>
+      </w:r>
+      <w:r>
+        <w:t xml:space="preserve"> que controla </w:t>
+      </w:r>
+      <w:r>
+        <w:t>la velocitat de</w:t>
+      </w:r>
+      <w:r>
+        <w:t xml:space="preserve"> l’agent </w:t>
+      </w:r>
+      <w:r>
+        <w:t xml:space="preserve">robot (realitzant una espera entre moviments) i </w:t>
+      </w:r>
+      <w:r>
+        <w:t xml:space="preserve">també controla si aquest està aturat </w:t>
+      </w:r>
+      <w:r>
+        <w:t>o en moviment.</w:t>
+      </w:r>
+    </w:p>
+    <w:p>
+      <w:pPr>
+        <w:pStyle w:val="Prrafodelista"/>
+        <w:jc w:val="both"/>
+      </w:pPr>
+    </w:p>
+    <w:p>
+      <w:pPr>
+        <w:pStyle w:val="Ttulo1"/>
+        <w:numPr>
+          <w:ilvl w:val="0"/>
+          <w:numId w:val="1"/>
+        </w:numPr>
+        <w:tabs>
+          <w:tab w:val="num" w:pos="360"/>
+        </w:tabs>
+        <w:ind w:left="0" w:firstLine="0"/>
+        <w:jc w:val="both"/>
+        <w:rPr>
+          <w:b/>
+          <w:bCs/>
+        </w:rPr>
+      </w:pPr>
+      <w:r>
+        <w:rPr>
+          <w:b/>
+          <w:bCs/>
+        </w:rPr>
+        <w:lastRenderedPageBreak/>
+        <w:t>El vector de característi</w:t>
+      </w:r>
+      <w:r>
+        <w:rPr>
+          <w:b/>
+          <w:bCs/>
+        </w:rPr>
+        <w:t>ques</w:t>
+      </w:r>
+    </w:p>
+    <w:p>
+      <w:pPr>
+        <w:jc w:val="both"/>
+      </w:pPr>
+      <w:r>
+        <w:rPr>
+          <w:b/>
+          <w:bCs/>
+        </w:rPr>
+        <w:t xml:space="preserve">text direcció = “NORD” or “EST” or </w:t>
+      </w:r>
+      <w:r>
+        <w:rPr>
+          <w:b/>
+          <w:bCs/>
+        </w:rPr>
+        <w:t>“SUD” or “OEST”</w:t>
+      </w:r>
+      <w:r>
+        <w:t xml:space="preserve"> // Indi</w:t>
+      </w:r>
+      <w:r>
+        <w:t>c</w:t>
+      </w:r>
+      <w:r>
+        <w:t>a a quina direcció està mirant l’agent.</w:t>
+      </w:r>
+    </w:p>
+    <w:p>
+      <w:pPr>
+        <w:jc w:val="both"/>
+      </w:pPr>
+      <w:r>
+        <w:rPr>
+          <w:b/>
+          <w:bCs/>
+        </w:rPr>
+        <w:t>enter</w:t>
+      </w:r>
+      <w:r>
+        <w:rPr>
+          <w:b/>
+          <w:bCs/>
+        </w:rPr>
+        <w:t xml:space="preserve"> fila</w:t>
+      </w:r>
+      <w:r>
+        <w:t xml:space="preserve"> </w:t>
+      </w:r>
+      <w:r>
+        <w:t>// Indica la fila de l’escenari on es troba l’agent actualment.</w:t>
+      </w:r>
+    </w:p>
+    <w:p>
+      <w:pPr>
+        <w:jc w:val="both"/>
+      </w:pPr>
+      <w:r>
+        <w:rPr>
+          <w:b/>
+          <w:bCs/>
+        </w:rPr>
+        <w:t xml:space="preserve">enter </w:t>
+      </w:r>
+      <w:r>
+        <w:rPr>
+          <w:b/>
+          <w:bCs/>
+        </w:rPr>
+        <w:t xml:space="preserve">columna </w:t>
+      </w:r>
+      <w:r>
+        <w:t xml:space="preserve">// Indica </w:t>
+      </w:r>
+      <w:r>
+        <w:t>la columna de l’escenari on es troba l’agent actualment</w:t>
+      </w:r>
+      <w:r>
+        <w:t>.</w:t>
+      </w:r>
+    </w:p>
+    <w:p>
+      <w:pPr>
+        <w:jc w:val="both"/>
+      </w:pPr>
+      <w:r>
+        <w:rPr>
+          <w:b/>
+          <w:bCs/>
+        </w:rPr>
+        <w:t>booleà esParet(enter x, enter y)</w:t>
+      </w:r>
+      <w:r>
+        <w:rPr>
+          <w:b/>
+          <w:bCs/>
+        </w:rPr>
+        <w:t xml:space="preserve"> </w:t>
+      </w:r>
+      <w:r>
+        <w:t>// Retorna</w:t>
+      </w:r>
+      <w:r>
+        <w:t xml:space="preserve"> si la casella amb les coordenades introduïdes es paret o no.</w:t>
+      </w:r>
+    </w:p>
+    <w:p>
+      <w:pPr>
+        <w:pStyle w:val="Ttulo1"/>
+        <w:numPr>
+          <w:ilvl w:val="0"/>
+          <w:numId w:val="1"/>
+        </w:numPr>
+        <w:tabs>
+          <w:tab w:val="num" w:pos="360"/>
+        </w:tabs>
+        <w:ind w:left="0" w:firstLine="0"/>
+        <w:jc w:val="both"/>
+        <w:rPr>
+          <w:b/>
+          <w:bCs/>
+        </w:rPr>
+      </w:pPr>
+      <w:r>
+        <w:rPr>
+          <w:b/>
+          <w:bCs/>
+        </w:rPr>
+        <w:t>La base de regles</w:t>
+      </w:r>
       <w:r>
         <w:rPr>
           <w:b/>
@@ -728,7 +1458,2042 @@
         <w:fldChar w:fldCharType="end"/>
       </w:r>
     </w:p>
-    <w:p/>
+    <w:p>
+      <w:pPr>
+        <w:pStyle w:val="Prrafodelista"/>
+        <w:numPr>
+          <w:ilvl w:val="0"/>
+          <w:numId w:val="4"/>
+        </w:numPr>
+        <w:jc w:val="both"/>
+        <w:rPr>
+          <w:b/>
+          <w:bCs/>
+        </w:rPr>
+      </w:pPr>
+      <w:r>
+        <w:rPr>
+          <w:b/>
+          <w:bCs/>
+        </w:rPr>
+        <w:t>//Regla per si no hi ha parets al voltant anar al nord fins trobar una</w:t>
+      </w:r>
+    </w:p>
+    <w:p>
+      <w:pPr>
+        <w:pStyle w:val="Prrafodelista"/>
+        <w:jc w:val="both"/>
+      </w:pPr>
+      <w:r>
+        <w:rPr>
+          <w:b/>
+          <w:bCs/>
+        </w:rPr>
+        <w:t>si</w:t>
+      </w:r>
+      <w:r>
+        <w:t xml:space="preserve"> direcció </w:t>
+      </w:r>
+      <w:r>
+        <w:rPr>
+          <w:b/>
+          <w:bCs/>
+        </w:rPr>
+        <w:t>=</w:t>
+      </w:r>
+      <w:r>
+        <w:t xml:space="preserve"> “NORD” </w:t>
+      </w:r>
+      <w:r>
+        <w:rPr>
+          <w:b/>
+          <w:bCs/>
+        </w:rPr>
+        <w:t>i</w:t>
+      </w:r>
+      <w:r>
+        <w:t xml:space="preserve"> esParet(fila – 1, columna) </w:t>
+      </w:r>
+      <w:r>
+        <w:rPr>
+          <w:b/>
+          <w:bCs/>
+        </w:rPr>
+        <w:t>i</w:t>
+      </w:r>
+      <w:r>
+        <w:t xml:space="preserve"> </w:t>
+      </w:r>
+      <w:r>
+        <w:rPr>
+          <w:b/>
+          <w:bCs/>
+        </w:rPr>
+        <w:t>no</w:t>
+      </w:r>
+      <w:r>
+        <w:t xml:space="preserve"> </w:t>
+      </w:r>
+      <w:r>
+        <w:t>esParet(</w:t>
+      </w:r>
+      <w:r>
+        <w:t>fila, columna - 1</w:t>
+      </w:r>
+      <w:r>
+        <w:t>)</w:t>
+      </w:r>
+      <w:r>
+        <w:t xml:space="preserve"> </w:t>
+      </w:r>
+      <w:r>
+        <w:rPr>
+          <w:b/>
+          <w:bCs/>
+        </w:rPr>
+        <w:t>i</w:t>
+      </w:r>
+      <w:r>
+        <w:t xml:space="preserve"> </w:t>
+      </w:r>
+      <w:r>
+        <w:rPr>
+          <w:b/>
+          <w:bCs/>
+        </w:rPr>
+        <w:t>no</w:t>
+      </w:r>
+      <w:r>
+        <w:t xml:space="preserve"> esParet(</w:t>
+      </w:r>
+      <w:r>
+        <w:t>fila + 1, columna – 1)</w:t>
+      </w:r>
+      <w:r>
+        <w:t xml:space="preserve"> </w:t>
+      </w:r>
+      <w:r>
+        <w:rPr>
+          <w:b/>
+          <w:bCs/>
+        </w:rPr>
+        <w:t>llavors</w:t>
+      </w:r>
+    </w:p>
+    <w:p>
+      <w:pPr>
+        <w:pStyle w:val="Prrafodelista"/>
+        <w:ind w:left="1416"/>
+        <w:jc w:val="both"/>
+        <w:rPr>
+          <w:b/>
+          <w:bCs/>
+        </w:rPr>
+      </w:pPr>
+      <w:r>
+        <w:t xml:space="preserve">direcció </w:t>
+      </w:r>
+      <w:r>
+        <w:rPr>
+          <w:b/>
+          <w:bCs/>
+        </w:rPr>
+        <w:t>=</w:t>
+      </w:r>
+      <w:r>
+        <w:t xml:space="preserve"> “EST” </w:t>
+      </w:r>
+      <w:r>
+        <w:rPr>
+          <w:b/>
+          <w:bCs/>
+        </w:rPr>
+        <w:t>//Mira a l’est</w:t>
+      </w:r>
+    </w:p>
+    <w:p>
+      <w:pPr>
+        <w:pStyle w:val="Prrafodelista"/>
+        <w:ind w:left="1416"/>
+        <w:jc w:val="both"/>
+      </w:pPr>
+    </w:p>
+    <w:p>
+      <w:pPr>
+        <w:pStyle w:val="Prrafodelista"/>
+        <w:numPr>
+          <w:ilvl w:val="0"/>
+          <w:numId w:val="4"/>
+        </w:numPr>
+        <w:jc w:val="both"/>
+      </w:pPr>
+      <w:r>
+        <w:rPr>
+          <w:b/>
+          <w:bCs/>
+        </w:rPr>
+        <w:t>si</w:t>
+      </w:r>
+      <w:r>
+        <w:t xml:space="preserve"> direcció </w:t>
+      </w:r>
+      <w:r>
+        <w:rPr>
+          <w:b/>
+          <w:bCs/>
+        </w:rPr>
+        <w:t>=</w:t>
+      </w:r>
+      <w:r>
+        <w:t xml:space="preserve"> “NORD”</w:t>
+      </w:r>
+      <w:r>
+        <w:t xml:space="preserve"> </w:t>
+      </w:r>
+      <w:r>
+        <w:rPr>
+          <w:b/>
+          <w:bCs/>
+        </w:rPr>
+        <w:t>i</w:t>
+      </w:r>
+      <w:r>
+        <w:t xml:space="preserve"> </w:t>
+      </w:r>
+      <w:r>
+        <w:t>esParet(</w:t>
+      </w:r>
+      <w:r>
+        <w:t>fila, columna - 1</w:t>
+      </w:r>
+      <w:r>
+        <w:t xml:space="preserve">) </w:t>
+      </w:r>
+      <w:r>
+        <w:rPr>
+          <w:b/>
+          <w:bCs/>
+        </w:rPr>
+        <w:t>i</w:t>
+      </w:r>
+      <w:r>
+        <w:t xml:space="preserve"> </w:t>
+      </w:r>
+      <w:r>
+        <w:rPr>
+          <w:b/>
+          <w:bCs/>
+        </w:rPr>
+        <w:t>no</w:t>
+      </w:r>
+      <w:r>
+        <w:t xml:space="preserve"> </w:t>
+      </w:r>
+      <w:r>
+        <w:t>esParet(fila</w:t>
+      </w:r>
+      <w:r>
+        <w:t xml:space="preserve"> - 1</w:t>
+      </w:r>
+      <w:r>
+        <w:t xml:space="preserve">, columna) </w:t>
+      </w:r>
+      <w:r>
+        <w:rPr>
+          <w:b/>
+          <w:bCs/>
+        </w:rPr>
+        <w:t>llavors</w:t>
+      </w:r>
+    </w:p>
+    <w:p>
+      <w:pPr>
+        <w:pStyle w:val="Prrafodelista"/>
+        <w:ind w:left="1416"/>
+        <w:jc w:val="both"/>
+        <w:rPr>
+          <w:b/>
+          <w:bCs/>
+        </w:rPr>
+      </w:pPr>
+      <w:r>
+        <w:t xml:space="preserve">fila </w:t>
+      </w:r>
+      <w:r>
+        <w:rPr>
+          <w:b/>
+          <w:bCs/>
+        </w:rPr>
+        <w:t>=</w:t>
+      </w:r>
+      <w:r>
+        <w:t xml:space="preserve"> fila – 1 </w:t>
+      </w:r>
+      <w:r>
+        <w:rPr>
+          <w:b/>
+          <w:bCs/>
+        </w:rPr>
+        <w:t>//Moviment al nord</w:t>
+      </w:r>
+    </w:p>
+    <w:p>
+      <w:pPr>
+        <w:pStyle w:val="Prrafodelista"/>
+        <w:ind w:left="1416"/>
+        <w:jc w:val="both"/>
+        <w:rPr>
+          <w:b/>
+          <w:bCs/>
+        </w:rPr>
+      </w:pPr>
+    </w:p>
+    <w:p>
+      <w:pPr>
+        <w:pStyle w:val="Prrafodelista"/>
+        <w:numPr>
+          <w:ilvl w:val="0"/>
+          <w:numId w:val="4"/>
+        </w:numPr>
+        <w:jc w:val="both"/>
+      </w:pPr>
+      <w:r>
+        <w:rPr>
+          <w:b/>
+          <w:bCs/>
+        </w:rPr>
+        <w:t xml:space="preserve">si </w:t>
+      </w:r>
+      <w:r>
+        <w:t xml:space="preserve">direcció </w:t>
+      </w:r>
+      <w:r>
+        <w:rPr>
+          <w:b/>
+          <w:bCs/>
+        </w:rPr>
+        <w:t>=</w:t>
+      </w:r>
+      <w:r>
+        <w:t xml:space="preserve"> “NORD” </w:t>
+      </w:r>
+      <w:r>
+        <w:rPr>
+          <w:b/>
+          <w:bCs/>
+        </w:rPr>
+        <w:t>i</w:t>
+      </w:r>
+      <w:r>
+        <w:t xml:space="preserve"> </w:t>
+      </w:r>
+      <w:r>
+        <w:t xml:space="preserve">esParet(fila, columna - 1) </w:t>
+      </w:r>
+      <w:r>
+        <w:rPr>
+          <w:b/>
+          <w:bCs/>
+        </w:rPr>
+        <w:t>i</w:t>
+      </w:r>
+      <w:r>
+        <w:t xml:space="preserve"> </w:t>
+      </w:r>
+      <w:r>
+        <w:t xml:space="preserve">esParet(fila - 1, columna) </w:t>
+      </w:r>
+      <w:r>
+        <w:rPr>
+          <w:b/>
+          <w:bCs/>
+        </w:rPr>
+        <w:t>llavors</w:t>
+      </w:r>
+    </w:p>
+    <w:p>
+      <w:pPr>
+        <w:pStyle w:val="Prrafodelista"/>
+        <w:ind w:left="1416"/>
+        <w:jc w:val="both"/>
+        <w:rPr>
+          <w:b/>
+          <w:bCs/>
+        </w:rPr>
+      </w:pPr>
+      <w:r>
+        <w:t xml:space="preserve">direcció </w:t>
+      </w:r>
+      <w:r>
+        <w:rPr>
+          <w:b/>
+          <w:bCs/>
+        </w:rPr>
+        <w:t>=</w:t>
+      </w:r>
+      <w:r>
+        <w:t xml:space="preserve"> “EST”</w:t>
+      </w:r>
+      <w:r>
+        <w:t xml:space="preserve"> </w:t>
+      </w:r>
+      <w:r>
+        <w:rPr>
+          <w:b/>
+          <w:bCs/>
+        </w:rPr>
+        <w:t>//Mira a l’est</w:t>
+      </w:r>
+    </w:p>
+    <w:p>
+      <w:pPr>
+        <w:pStyle w:val="Prrafodelista"/>
+        <w:ind w:left="1416"/>
+        <w:jc w:val="both"/>
+      </w:pPr>
+    </w:p>
+    <w:p>
+      <w:pPr>
+        <w:pStyle w:val="Prrafodelista"/>
+        <w:numPr>
+          <w:ilvl w:val="0"/>
+          <w:numId w:val="4"/>
+        </w:numPr>
+        <w:jc w:val="both"/>
+      </w:pPr>
+      <w:r>
+        <w:rPr>
+          <w:b/>
+          <w:bCs/>
+        </w:rPr>
+        <w:t xml:space="preserve">si </w:t>
+      </w:r>
+      <w:r>
+        <w:t xml:space="preserve">direcció </w:t>
+      </w:r>
+      <w:r>
+        <w:rPr>
+          <w:b/>
+          <w:bCs/>
+        </w:rPr>
+        <w:t xml:space="preserve">= </w:t>
+      </w:r>
+      <w:r>
+        <w:t>“NORD</w:t>
+      </w:r>
+      <w:r>
+        <w:t>”</w:t>
+      </w:r>
+      <w:r>
+        <w:t xml:space="preserve"> </w:t>
+      </w:r>
+      <w:r>
+        <w:rPr>
+          <w:b/>
+          <w:bCs/>
+        </w:rPr>
+        <w:t>i</w:t>
+      </w:r>
+      <w:r>
+        <w:t xml:space="preserve"> </w:t>
+      </w:r>
+      <w:r>
+        <w:rPr>
+          <w:b/>
+          <w:bCs/>
+        </w:rPr>
+        <w:t xml:space="preserve">no </w:t>
+      </w:r>
+      <w:r>
+        <w:t>esParet(fila, columna</w:t>
+      </w:r>
+      <w:r>
+        <w:t xml:space="preserve"> - 1</w:t>
+      </w:r>
+      <w:r>
+        <w:t xml:space="preserve">) </w:t>
+      </w:r>
+      <w:r>
+        <w:rPr>
+          <w:b/>
+          <w:bCs/>
+        </w:rPr>
+        <w:t xml:space="preserve">i </w:t>
+      </w:r>
+      <w:r>
+        <w:t xml:space="preserve">esParet(fila + 1, columna - 1) </w:t>
+      </w:r>
+      <w:r>
+        <w:rPr>
+          <w:b/>
+          <w:bCs/>
+        </w:rPr>
+        <w:t>llavors</w:t>
+      </w:r>
+    </w:p>
+    <w:p>
+      <w:pPr>
+        <w:pStyle w:val="Prrafodelista"/>
+        <w:ind w:left="1416"/>
+        <w:jc w:val="both"/>
+        <w:rPr>
+          <w:b/>
+          <w:bCs/>
+        </w:rPr>
+      </w:pPr>
+      <w:r>
+        <w:rPr>
+          <w:b/>
+          <w:bCs/>
+        </w:rPr>
+        <w:t>//Gir a l’esquerre</w:t>
+      </w:r>
+    </w:p>
+    <w:p>
+      <w:pPr>
+        <w:pStyle w:val="Prrafodelista"/>
+        <w:ind w:left="1416"/>
+        <w:jc w:val="both"/>
+      </w:pPr>
+      <w:r>
+        <w:t xml:space="preserve">columna </w:t>
+      </w:r>
+      <w:r>
+        <w:rPr>
+          <w:b/>
+          <w:bCs/>
+        </w:rPr>
+        <w:t>=</w:t>
+      </w:r>
+      <w:r>
+        <w:t xml:space="preserve"> columna – 1 </w:t>
+      </w:r>
+      <w:r>
+        <w:rPr>
+          <w:b/>
+          <w:bCs/>
+        </w:rPr>
+        <w:t>//Movime</w:t>
+      </w:r>
+      <w:r>
+        <w:rPr>
+          <w:b/>
+          <w:bCs/>
+        </w:rPr>
+        <w:t>nt esquerre</w:t>
+      </w:r>
+    </w:p>
+    <w:p>
+      <w:pPr>
+        <w:pStyle w:val="Prrafodelista"/>
+        <w:ind w:left="1416"/>
+        <w:jc w:val="both"/>
+        <w:rPr>
+          <w:b/>
+          <w:bCs/>
+        </w:rPr>
+      </w:pPr>
+      <w:r>
+        <w:t xml:space="preserve">direcció </w:t>
+      </w:r>
+      <w:r>
+        <w:rPr>
+          <w:b/>
+          <w:bCs/>
+        </w:rPr>
+        <w:t>=</w:t>
+      </w:r>
+      <w:r>
+        <w:t xml:space="preserve"> “OEST” </w:t>
+      </w:r>
+      <w:r>
+        <w:rPr>
+          <w:b/>
+          <w:bCs/>
+        </w:rPr>
+        <w:t>//Mira a l’oest</w:t>
+      </w:r>
+    </w:p>
+    <w:p>
+      <w:pPr>
+        <w:pStyle w:val="Prrafodelista"/>
+        <w:ind w:left="1416"/>
+        <w:jc w:val="both"/>
+      </w:pPr>
+    </w:p>
+    <w:p>
+      <w:pPr>
+        <w:pStyle w:val="Prrafodelista"/>
+        <w:numPr>
+          <w:ilvl w:val="0"/>
+          <w:numId w:val="4"/>
+        </w:numPr>
+        <w:jc w:val="both"/>
+      </w:pPr>
+      <w:r>
+        <w:rPr>
+          <w:b/>
+          <w:bCs/>
+        </w:rPr>
+        <w:t>si</w:t>
+      </w:r>
+      <w:r>
+        <w:t xml:space="preserve"> direcció </w:t>
+      </w:r>
+      <w:r>
+        <w:rPr>
+          <w:b/>
+          <w:bCs/>
+        </w:rPr>
+        <w:t>=</w:t>
+      </w:r>
+      <w:r>
+        <w:t xml:space="preserve"> “</w:t>
+      </w:r>
+      <w:r>
+        <w:t>EST</w:t>
+      </w:r>
+      <w:r>
+        <w:t xml:space="preserve">” </w:t>
+      </w:r>
+      <w:r>
+        <w:rPr>
+          <w:b/>
+          <w:bCs/>
+        </w:rPr>
+        <w:t>i</w:t>
+      </w:r>
+      <w:r>
+        <w:t xml:space="preserve"> esParet(fila</w:t>
+      </w:r>
+      <w:r>
+        <w:t xml:space="preserve"> - 1</w:t>
+      </w:r>
+      <w:r>
+        <w:t xml:space="preserve">, columna) </w:t>
+      </w:r>
+      <w:r>
+        <w:rPr>
+          <w:b/>
+          <w:bCs/>
+        </w:rPr>
+        <w:t>i</w:t>
+      </w:r>
+      <w:r>
+        <w:t xml:space="preserve"> </w:t>
+      </w:r>
+      <w:r>
+        <w:rPr>
+          <w:b/>
+          <w:bCs/>
+        </w:rPr>
+        <w:t>no</w:t>
+      </w:r>
+      <w:r>
+        <w:t xml:space="preserve"> esParet(fila, columna</w:t>
+      </w:r>
+      <w:r>
+        <w:t xml:space="preserve"> + 1</w:t>
+      </w:r>
+      <w:r>
+        <w:t xml:space="preserve">) </w:t>
+      </w:r>
+      <w:r>
+        <w:rPr>
+          <w:b/>
+          <w:bCs/>
+        </w:rPr>
+        <w:t>llavors</w:t>
+      </w:r>
+    </w:p>
+    <w:p>
+      <w:pPr>
+        <w:pStyle w:val="Prrafodelista"/>
+        <w:ind w:left="1416"/>
+        <w:jc w:val="both"/>
+        <w:rPr>
+          <w:b/>
+          <w:bCs/>
+        </w:rPr>
+      </w:pPr>
+      <w:r>
+        <w:t>columna</w:t>
+      </w:r>
+      <w:r>
+        <w:t xml:space="preserve"> </w:t>
+      </w:r>
+      <w:r>
+        <w:rPr>
+          <w:b/>
+          <w:bCs/>
+        </w:rPr>
+        <w:t>=</w:t>
+      </w:r>
+      <w:r>
+        <w:t xml:space="preserve"> </w:t>
+      </w:r>
+      <w:r>
+        <w:t>columna + 1</w:t>
+      </w:r>
+      <w:r>
+        <w:t xml:space="preserve"> </w:t>
+      </w:r>
+      <w:r>
+        <w:rPr>
+          <w:b/>
+          <w:bCs/>
+        </w:rPr>
+        <w:t>//Moviment a</w:t>
+      </w:r>
+      <w:r>
+        <w:rPr>
+          <w:b/>
+          <w:bCs/>
+        </w:rPr>
+        <w:t xml:space="preserve"> l’est</w:t>
+      </w:r>
+    </w:p>
+    <w:p>
+      <w:pPr>
+        <w:pStyle w:val="Prrafodelista"/>
+        <w:ind w:left="1416"/>
+        <w:jc w:val="both"/>
+        <w:rPr>
+          <w:b/>
+          <w:bCs/>
+        </w:rPr>
+      </w:pPr>
+    </w:p>
+    <w:p>
+      <w:pPr>
+        <w:pStyle w:val="Prrafodelista"/>
+        <w:numPr>
+          <w:ilvl w:val="0"/>
+          <w:numId w:val="4"/>
+        </w:numPr>
+        <w:jc w:val="both"/>
+      </w:pPr>
+      <w:r>
+        <w:rPr>
+          <w:b/>
+          <w:bCs/>
+        </w:rPr>
+        <w:t xml:space="preserve">si </w:t>
+      </w:r>
+      <w:r>
+        <w:t xml:space="preserve">direcció </w:t>
+      </w:r>
+      <w:r>
+        <w:rPr>
+          <w:b/>
+          <w:bCs/>
+        </w:rPr>
+        <w:t>=</w:t>
+      </w:r>
+      <w:r>
+        <w:t xml:space="preserve"> “EST” </w:t>
+      </w:r>
+      <w:r>
+        <w:rPr>
+          <w:b/>
+          <w:bCs/>
+        </w:rPr>
+        <w:t>i</w:t>
+      </w:r>
+      <w:r>
+        <w:t xml:space="preserve"> esParet</w:t>
+      </w:r>
+      <w:r>
+        <w:t>(fila - 1, columna</w:t>
+      </w:r>
+      <w:r>
+        <w:t xml:space="preserve">) </w:t>
+      </w:r>
+      <w:r>
+        <w:rPr>
+          <w:b/>
+          <w:bCs/>
+        </w:rPr>
+        <w:t>i</w:t>
+      </w:r>
+      <w:r>
+        <w:t xml:space="preserve"> </w:t>
+      </w:r>
+      <w:r>
+        <w:t xml:space="preserve">esParet(fila, columna + 1) </w:t>
+      </w:r>
+      <w:r>
+        <w:rPr>
+          <w:b/>
+          <w:bCs/>
+        </w:rPr>
+        <w:t>llavors</w:t>
+      </w:r>
+    </w:p>
+    <w:p>
+      <w:pPr>
+        <w:pStyle w:val="Prrafodelista"/>
+        <w:ind w:left="1416"/>
+        <w:jc w:val="both"/>
+        <w:rPr>
+          <w:b/>
+          <w:bCs/>
+        </w:rPr>
+      </w:pPr>
+      <w:r>
+        <w:t xml:space="preserve">direcció </w:t>
+      </w:r>
+      <w:r>
+        <w:rPr>
+          <w:b/>
+          <w:bCs/>
+        </w:rPr>
+        <w:t>=</w:t>
+      </w:r>
+      <w:r>
+        <w:t xml:space="preserve"> “</w:t>
+      </w:r>
+      <w:r>
+        <w:t>SUD</w:t>
+      </w:r>
+      <w:r>
+        <w:t xml:space="preserve">” </w:t>
+      </w:r>
+      <w:r>
+        <w:rPr>
+          <w:b/>
+          <w:bCs/>
+        </w:rPr>
+        <w:t>//Mira a</w:t>
+      </w:r>
+      <w:r>
+        <w:rPr>
+          <w:b/>
+          <w:bCs/>
+        </w:rPr>
+        <w:t>l sud</w:t>
+      </w:r>
+    </w:p>
+    <w:p>
+      <w:pPr>
+        <w:pStyle w:val="Prrafodelista"/>
+        <w:ind w:left="1416"/>
+        <w:jc w:val="both"/>
+      </w:pPr>
+    </w:p>
+    <w:p>
+      <w:pPr>
+        <w:pStyle w:val="Prrafodelista"/>
+        <w:numPr>
+          <w:ilvl w:val="0"/>
+          <w:numId w:val="4"/>
+        </w:numPr>
+        <w:jc w:val="both"/>
+      </w:pPr>
+      <w:r>
+        <w:rPr>
+          <w:b/>
+          <w:bCs/>
+        </w:rPr>
+        <w:t xml:space="preserve">si </w:t>
+      </w:r>
+      <w:r>
+        <w:t xml:space="preserve">direcció </w:t>
+      </w:r>
+      <w:r>
+        <w:rPr>
+          <w:b/>
+          <w:bCs/>
+        </w:rPr>
+        <w:t xml:space="preserve">= </w:t>
+      </w:r>
+      <w:r>
+        <w:t xml:space="preserve">“EST” </w:t>
+      </w:r>
+      <w:r>
+        <w:rPr>
+          <w:b/>
+          <w:bCs/>
+        </w:rPr>
+        <w:t>i</w:t>
+      </w:r>
+      <w:r>
+        <w:t xml:space="preserve"> </w:t>
+      </w:r>
+      <w:r>
+        <w:rPr>
+          <w:b/>
+          <w:bCs/>
+        </w:rPr>
+        <w:t xml:space="preserve">no </w:t>
+      </w:r>
+      <w:r>
+        <w:t>esParet(fila - 1, columna</w:t>
+      </w:r>
+      <w:r>
+        <w:t xml:space="preserve">) </w:t>
+      </w:r>
+      <w:r>
+        <w:rPr>
+          <w:b/>
+          <w:bCs/>
+        </w:rPr>
+        <w:t xml:space="preserve">i </w:t>
+      </w:r>
+      <w:r>
+        <w:t xml:space="preserve">esParet(fila </w:t>
+      </w:r>
+      <w:r>
+        <w:t>-</w:t>
+      </w:r>
+      <w:r>
+        <w:t xml:space="preserve"> 1, columna - 1) </w:t>
+      </w:r>
+      <w:r>
+        <w:rPr>
+          <w:b/>
+          <w:bCs/>
+        </w:rPr>
+        <w:t>llavors</w:t>
+      </w:r>
+    </w:p>
+    <w:p>
+      <w:pPr>
+        <w:pStyle w:val="Prrafodelista"/>
+        <w:ind w:left="1416"/>
+        <w:jc w:val="both"/>
+        <w:rPr>
+          <w:b/>
+          <w:bCs/>
+        </w:rPr>
+      </w:pPr>
+      <w:r>
+        <w:rPr>
+          <w:b/>
+          <w:bCs/>
+        </w:rPr>
+        <w:t xml:space="preserve">//Gir </w:t>
+      </w:r>
+      <w:r>
+        <w:rPr>
+          <w:b/>
+          <w:bCs/>
+        </w:rPr>
+        <w:t>superior</w:t>
+      </w:r>
+    </w:p>
+    <w:p>
+      <w:pPr>
+        <w:pStyle w:val="Prrafodelista"/>
+        <w:ind w:left="1416"/>
+        <w:jc w:val="both"/>
+      </w:pPr>
+      <w:r>
+        <w:t>fila</w:t>
+      </w:r>
+      <w:r>
+        <w:t xml:space="preserve"> </w:t>
+      </w:r>
+      <w:r>
+        <w:rPr>
+          <w:b/>
+          <w:bCs/>
+        </w:rPr>
+        <w:t>=</w:t>
+      </w:r>
+      <w:r>
+        <w:t xml:space="preserve"> </w:t>
+      </w:r>
+      <w:r>
+        <w:t>fila</w:t>
+      </w:r>
+      <w:r>
+        <w:t xml:space="preserve"> – 1 </w:t>
+      </w:r>
+      <w:r>
+        <w:rPr>
+          <w:b/>
+          <w:bCs/>
+        </w:rPr>
+        <w:t xml:space="preserve">//Moviment </w:t>
+      </w:r>
+      <w:r>
+        <w:rPr>
+          <w:b/>
+          <w:bCs/>
+        </w:rPr>
+        <w:t>superior</w:t>
+      </w:r>
+    </w:p>
+    <w:p>
+      <w:pPr>
+        <w:pStyle w:val="Prrafodelista"/>
+        <w:ind w:left="1416"/>
+        <w:jc w:val="both"/>
+        <w:rPr>
+          <w:b/>
+          <w:bCs/>
+        </w:rPr>
+      </w:pPr>
+      <w:r>
+        <w:t xml:space="preserve">direcció </w:t>
+      </w:r>
+      <w:r>
+        <w:rPr>
+          <w:b/>
+          <w:bCs/>
+        </w:rPr>
+        <w:t>=</w:t>
+      </w:r>
+      <w:r>
+        <w:t xml:space="preserve"> “</w:t>
+      </w:r>
+      <w:r>
+        <w:t>NORD</w:t>
+      </w:r>
+      <w:r>
+        <w:t xml:space="preserve">” </w:t>
+      </w:r>
+      <w:r>
+        <w:rPr>
+          <w:b/>
+          <w:bCs/>
+        </w:rPr>
+        <w:t>//Mira a</w:t>
+      </w:r>
+      <w:r>
+        <w:rPr>
+          <w:b/>
+          <w:bCs/>
+        </w:rPr>
+        <w:t>l nord</w:t>
+      </w:r>
+    </w:p>
+    <w:p>
+      <w:pPr>
+        <w:pStyle w:val="Prrafodelista"/>
+        <w:ind w:left="1416"/>
+        <w:jc w:val="both"/>
+      </w:pPr>
+    </w:p>
+    <w:p>
+      <w:pPr>
+        <w:pStyle w:val="Prrafodelista"/>
+        <w:numPr>
+          <w:ilvl w:val="0"/>
+          <w:numId w:val="4"/>
+        </w:numPr>
+        <w:jc w:val="both"/>
+      </w:pPr>
+      <w:r>
+        <w:rPr>
+          <w:b/>
+          <w:bCs/>
+        </w:rPr>
+        <w:t>si</w:t>
+      </w:r>
+      <w:r>
+        <w:t xml:space="preserve"> direcció </w:t>
+      </w:r>
+      <w:r>
+        <w:rPr>
+          <w:b/>
+          <w:bCs/>
+        </w:rPr>
+        <w:t>=</w:t>
+      </w:r>
+      <w:r>
+        <w:t xml:space="preserve"> “</w:t>
+      </w:r>
+      <w:r>
+        <w:t>SUD</w:t>
+      </w:r>
+      <w:r>
+        <w:t xml:space="preserve">” </w:t>
+      </w:r>
+      <w:r>
+        <w:rPr>
+          <w:b/>
+          <w:bCs/>
+        </w:rPr>
+        <w:t>i</w:t>
+      </w:r>
+      <w:r>
+        <w:t xml:space="preserve"> esParet(fila, columna</w:t>
+      </w:r>
+      <w:r>
+        <w:t xml:space="preserve"> + 1</w:t>
+      </w:r>
+      <w:r>
+        <w:t xml:space="preserve">) </w:t>
+      </w:r>
+      <w:r>
+        <w:rPr>
+          <w:b/>
+          <w:bCs/>
+        </w:rPr>
+        <w:t>i</w:t>
+      </w:r>
+      <w:r>
+        <w:t xml:space="preserve"> </w:t>
+      </w:r>
+      <w:r>
+        <w:rPr>
+          <w:b/>
+          <w:bCs/>
+        </w:rPr>
+        <w:t>no</w:t>
+      </w:r>
+      <w:r>
+        <w:t xml:space="preserve"> esParet(fila</w:t>
+      </w:r>
+      <w:r>
+        <w:t xml:space="preserve"> + 1</w:t>
+      </w:r>
+      <w:r>
+        <w:t xml:space="preserve">, columna) </w:t>
+      </w:r>
+      <w:r>
+        <w:rPr>
+          <w:b/>
+          <w:bCs/>
+        </w:rPr>
+        <w:t>llavors</w:t>
+      </w:r>
+    </w:p>
+    <w:p>
+      <w:pPr>
+        <w:pStyle w:val="Prrafodelista"/>
+        <w:ind w:left="1416"/>
+        <w:rPr>
+          <w:b/>
+          <w:bCs/>
+        </w:rPr>
+      </w:pPr>
+      <w:r>
+        <w:t>fila</w:t>
+      </w:r>
+      <w:r>
+        <w:t xml:space="preserve"> </w:t>
+      </w:r>
+      <w:r>
+        <w:rPr>
+          <w:b/>
+          <w:bCs/>
+        </w:rPr>
+        <w:t>=</w:t>
+      </w:r>
+      <w:r>
+        <w:t xml:space="preserve"> </w:t>
+      </w:r>
+      <w:r>
+        <w:t>fila</w:t>
+      </w:r>
+      <w:r>
+        <w:t xml:space="preserve"> + 1 </w:t>
+      </w:r>
+      <w:r>
+        <w:rPr>
+          <w:b/>
+          <w:bCs/>
+        </w:rPr>
+        <w:t>//Moviment a</w:t>
+      </w:r>
+      <w:r>
+        <w:rPr>
+          <w:b/>
+          <w:bCs/>
+        </w:rPr>
+        <w:t>l sud</w:t>
+      </w:r>
+    </w:p>
+    <w:p>
+      <w:pPr>
+        <w:pStyle w:val="Prrafodelista"/>
+        <w:ind w:left="1416"/>
+        <w:rPr>
+          <w:b/>
+          <w:bCs/>
+        </w:rPr>
+      </w:pPr>
+    </w:p>
+    <w:p>
+      <w:pPr>
+        <w:pStyle w:val="Prrafodelista"/>
+        <w:numPr>
+          <w:ilvl w:val="0"/>
+          <w:numId w:val="4"/>
+        </w:numPr>
+        <w:jc w:val="both"/>
+      </w:pPr>
+      <w:r>
+        <w:rPr>
+          <w:b/>
+          <w:bCs/>
+        </w:rPr>
+        <w:t xml:space="preserve">si </w:t>
+      </w:r>
+      <w:r>
+        <w:t xml:space="preserve">direcció </w:t>
+      </w:r>
+      <w:r>
+        <w:rPr>
+          <w:b/>
+          <w:bCs/>
+        </w:rPr>
+        <w:t>=</w:t>
+      </w:r>
+      <w:r>
+        <w:t xml:space="preserve"> “SUD” </w:t>
+      </w:r>
+      <w:r>
+        <w:rPr>
+          <w:b/>
+          <w:bCs/>
+        </w:rPr>
+        <w:t>i</w:t>
+      </w:r>
+      <w:r>
+        <w:t xml:space="preserve"> esParet(fila, columna</w:t>
+      </w:r>
+      <w:r>
+        <w:t xml:space="preserve"> + 1</w:t>
+      </w:r>
+      <w:r>
+        <w:t xml:space="preserve">) </w:t>
+      </w:r>
+      <w:r>
+        <w:rPr>
+          <w:b/>
+          <w:bCs/>
+        </w:rPr>
+        <w:t>i</w:t>
+      </w:r>
+      <w:r>
+        <w:t xml:space="preserve"> esParet(fila</w:t>
+      </w:r>
+      <w:r>
+        <w:t xml:space="preserve"> + 1</w:t>
+      </w:r>
+      <w:r>
+        <w:t xml:space="preserve">, columna) </w:t>
+      </w:r>
+      <w:r>
+        <w:rPr>
+          <w:b/>
+          <w:bCs/>
+        </w:rPr>
+        <w:t>llavors</w:t>
+      </w:r>
+    </w:p>
+    <w:p>
+      <w:pPr>
+        <w:pStyle w:val="Prrafodelista"/>
+        <w:ind w:left="1416"/>
+        <w:jc w:val="both"/>
+        <w:rPr>
+          <w:b/>
+          <w:bCs/>
+        </w:rPr>
+      </w:pPr>
+      <w:r>
+        <w:t xml:space="preserve">direcció </w:t>
+      </w:r>
+      <w:r>
+        <w:rPr>
+          <w:b/>
+          <w:bCs/>
+        </w:rPr>
+        <w:t>=</w:t>
+      </w:r>
+      <w:r>
+        <w:t xml:space="preserve"> “</w:t>
+      </w:r>
+      <w:r>
+        <w:t>OEST</w:t>
+      </w:r>
+      <w:r>
+        <w:t xml:space="preserve">” </w:t>
+      </w:r>
+      <w:r>
+        <w:rPr>
+          <w:b/>
+          <w:bCs/>
+        </w:rPr>
+        <w:t>//Mira a</w:t>
+      </w:r>
+      <w:r>
+        <w:rPr>
+          <w:b/>
+          <w:bCs/>
+        </w:rPr>
+        <w:t>l sud</w:t>
+      </w:r>
+    </w:p>
+    <w:p>
+      <w:pPr>
+        <w:pStyle w:val="Prrafodelista"/>
+        <w:ind w:left="1416"/>
+        <w:jc w:val="both"/>
+      </w:pPr>
+    </w:p>
+    <w:p>
+      <w:pPr>
+        <w:pStyle w:val="Prrafodelista"/>
+        <w:numPr>
+          <w:ilvl w:val="0"/>
+          <w:numId w:val="4"/>
+        </w:numPr>
+        <w:jc w:val="both"/>
+      </w:pPr>
+      <w:r>
+        <w:rPr>
+          <w:b/>
+          <w:bCs/>
+        </w:rPr>
+        <w:t xml:space="preserve">si </w:t>
+      </w:r>
+      <w:r>
+        <w:t xml:space="preserve">direcció </w:t>
+      </w:r>
+      <w:r>
+        <w:rPr>
+          <w:b/>
+          <w:bCs/>
+        </w:rPr>
+        <w:t xml:space="preserve">= </w:t>
+      </w:r>
+      <w:r>
+        <w:t xml:space="preserve">“SUD” </w:t>
+      </w:r>
+      <w:r>
+        <w:rPr>
+          <w:b/>
+          <w:bCs/>
+        </w:rPr>
+        <w:t>i</w:t>
+      </w:r>
+      <w:r>
+        <w:t xml:space="preserve"> </w:t>
+      </w:r>
+      <w:r>
+        <w:rPr>
+          <w:b/>
+          <w:bCs/>
+        </w:rPr>
+        <w:t xml:space="preserve">no </w:t>
+      </w:r>
+      <w:r>
+        <w:t>esParet(fila, columna</w:t>
+      </w:r>
+      <w:r>
+        <w:t xml:space="preserve"> + 1</w:t>
+      </w:r>
+      <w:r>
+        <w:t xml:space="preserve">) </w:t>
+      </w:r>
+      <w:r>
+        <w:rPr>
+          <w:b/>
+          <w:bCs/>
+        </w:rPr>
+        <w:t xml:space="preserve">i </w:t>
+      </w:r>
+      <w:r>
+        <w:t xml:space="preserve">esParet(fila - 1, columna </w:t>
+      </w:r>
+      <w:r>
+        <w:t>+</w:t>
+      </w:r>
+      <w:r>
+        <w:t xml:space="preserve"> 1) </w:t>
+      </w:r>
+      <w:r>
+        <w:rPr>
+          <w:b/>
+          <w:bCs/>
+        </w:rPr>
+        <w:t>llavors</w:t>
+      </w:r>
+    </w:p>
+    <w:p>
+      <w:pPr>
+        <w:pStyle w:val="Prrafodelista"/>
+        <w:ind w:left="1416"/>
+        <w:jc w:val="both"/>
+        <w:rPr>
+          <w:b/>
+          <w:bCs/>
+        </w:rPr>
+      </w:pPr>
+      <w:r>
+        <w:rPr>
+          <w:b/>
+          <w:bCs/>
+        </w:rPr>
+        <w:t xml:space="preserve">//Gir </w:t>
+      </w:r>
+      <w:r>
+        <w:rPr>
+          <w:b/>
+          <w:bCs/>
+        </w:rPr>
+        <w:t>dreta</w:t>
+      </w:r>
+    </w:p>
+    <w:p>
+      <w:pPr>
+        <w:pStyle w:val="Prrafodelista"/>
+        <w:ind w:left="1416"/>
+        <w:jc w:val="both"/>
+      </w:pPr>
+      <w:r>
+        <w:t>columna</w:t>
+      </w:r>
+      <w:r>
+        <w:t xml:space="preserve"> </w:t>
+      </w:r>
+      <w:r>
+        <w:rPr>
+          <w:b/>
+          <w:bCs/>
+        </w:rPr>
+        <w:t>=</w:t>
+      </w:r>
+      <w:r>
+        <w:t xml:space="preserve"> </w:t>
+      </w:r>
+      <w:r>
+        <w:t>columna</w:t>
+      </w:r>
+      <w:r>
+        <w:t xml:space="preserve"> </w:t>
+      </w:r>
+      <w:r>
+        <w:t>+</w:t>
+      </w:r>
+      <w:r>
+        <w:t xml:space="preserve"> 1 </w:t>
+      </w:r>
+      <w:r>
+        <w:rPr>
+          <w:b/>
+          <w:bCs/>
+        </w:rPr>
+        <w:t xml:space="preserve">//Moviment </w:t>
+      </w:r>
+      <w:r>
+        <w:rPr>
+          <w:b/>
+          <w:bCs/>
+        </w:rPr>
+        <w:t>dreta</w:t>
+      </w:r>
+    </w:p>
+    <w:p>
+      <w:pPr>
+        <w:pStyle w:val="Prrafodelista"/>
+        <w:ind w:left="1416"/>
+        <w:jc w:val="both"/>
+        <w:rPr>
+          <w:b/>
+          <w:bCs/>
+        </w:rPr>
+      </w:pPr>
+      <w:r>
+        <w:t xml:space="preserve">direcció </w:t>
+      </w:r>
+      <w:r>
+        <w:rPr>
+          <w:b/>
+          <w:bCs/>
+        </w:rPr>
+        <w:t>=</w:t>
+      </w:r>
+      <w:r>
+        <w:t xml:space="preserve"> “</w:t>
+      </w:r>
+      <w:r>
+        <w:t>EST</w:t>
+      </w:r>
+      <w:r>
+        <w:t xml:space="preserve">” </w:t>
+      </w:r>
+      <w:r>
+        <w:rPr>
+          <w:b/>
+          <w:bCs/>
+        </w:rPr>
+        <w:t>//Mira a</w:t>
+      </w:r>
+      <w:r>
+        <w:rPr>
+          <w:b/>
+          <w:bCs/>
+        </w:rPr>
+        <w:t xml:space="preserve"> </w:t>
+      </w:r>
+      <w:r>
+        <w:rPr>
+          <w:b/>
+          <w:bCs/>
+        </w:rPr>
+        <w:t>l’est</w:t>
+      </w:r>
+    </w:p>
+    <w:p>
+      <w:pPr>
+        <w:pStyle w:val="Prrafodelista"/>
+        <w:ind w:left="1416"/>
+        <w:jc w:val="both"/>
+        <w:rPr>
+          <w:b/>
+          <w:bCs/>
+        </w:rPr>
+      </w:pPr>
+    </w:p>
+    <w:p>
+      <w:pPr>
+        <w:pStyle w:val="Prrafodelista"/>
+        <w:numPr>
+          <w:ilvl w:val="0"/>
+          <w:numId w:val="4"/>
+        </w:numPr>
+        <w:jc w:val="both"/>
+      </w:pPr>
+      <w:r>
+        <w:rPr>
+          <w:b/>
+          <w:bCs/>
+        </w:rPr>
+        <w:t>si</w:t>
+      </w:r>
+      <w:r>
+        <w:t xml:space="preserve"> direcció </w:t>
+      </w:r>
+      <w:r>
+        <w:rPr>
+          <w:b/>
+          <w:bCs/>
+        </w:rPr>
+        <w:t>=</w:t>
+      </w:r>
+      <w:r>
+        <w:t xml:space="preserve"> “</w:t>
+      </w:r>
+      <w:r>
+        <w:t>O</w:t>
+      </w:r>
+      <w:r>
+        <w:t xml:space="preserve">EST” </w:t>
+      </w:r>
+      <w:r>
+        <w:rPr>
+          <w:b/>
+          <w:bCs/>
+        </w:rPr>
+        <w:t>i</w:t>
+      </w:r>
+      <w:r>
+        <w:t xml:space="preserve"> esParet(fila </w:t>
+      </w:r>
+      <w:r>
+        <w:t>+</w:t>
+      </w:r>
+      <w:r>
+        <w:t xml:space="preserve"> 1, columna) </w:t>
+      </w:r>
+      <w:r>
+        <w:rPr>
+          <w:b/>
+          <w:bCs/>
+        </w:rPr>
+        <w:t>i</w:t>
+      </w:r>
+      <w:r>
+        <w:t xml:space="preserve"> </w:t>
+      </w:r>
+      <w:r>
+        <w:rPr>
+          <w:b/>
+          <w:bCs/>
+        </w:rPr>
+        <w:t>no</w:t>
+      </w:r>
+      <w:r>
+        <w:t xml:space="preserve"> esParet(fila, columna </w:t>
+      </w:r>
+      <w:r>
+        <w:t>-</w:t>
+      </w:r>
+      <w:r>
+        <w:t xml:space="preserve"> 1) </w:t>
+      </w:r>
+      <w:r>
+        <w:rPr>
+          <w:b/>
+          <w:bCs/>
+        </w:rPr>
+        <w:t>llavors</w:t>
+      </w:r>
+    </w:p>
+    <w:p>
+      <w:pPr>
+        <w:pStyle w:val="Prrafodelista"/>
+        <w:ind w:left="1416"/>
+        <w:jc w:val="both"/>
+        <w:rPr>
+          <w:b/>
+          <w:bCs/>
+        </w:rPr>
+      </w:pPr>
+      <w:r>
+        <w:t xml:space="preserve">columna </w:t>
+      </w:r>
+      <w:r>
+        <w:rPr>
+          <w:b/>
+          <w:bCs/>
+        </w:rPr>
+        <w:t>=</w:t>
+      </w:r>
+      <w:r>
+        <w:t xml:space="preserve"> columna </w:t>
+      </w:r>
+      <w:r>
+        <w:t>-</w:t>
+      </w:r>
+      <w:r>
+        <w:t xml:space="preserve"> 1 </w:t>
+      </w:r>
+      <w:r>
+        <w:rPr>
+          <w:b/>
+          <w:bCs/>
+        </w:rPr>
+        <w:t>//Moviment a</w:t>
+      </w:r>
+      <w:r>
+        <w:rPr>
+          <w:b/>
+          <w:bCs/>
+        </w:rPr>
+        <w:t xml:space="preserve"> l’</w:t>
+      </w:r>
+      <w:r>
+        <w:rPr>
+          <w:b/>
+          <w:bCs/>
+        </w:rPr>
+        <w:t>o</w:t>
+      </w:r>
+      <w:r>
+        <w:rPr>
+          <w:b/>
+          <w:bCs/>
+        </w:rPr>
+        <w:t>est</w:t>
+      </w:r>
+    </w:p>
+    <w:p>
+      <w:pPr>
+        <w:pStyle w:val="Prrafodelista"/>
+        <w:ind w:left="1416"/>
+        <w:jc w:val="both"/>
+        <w:rPr>
+          <w:b/>
+          <w:bCs/>
+        </w:rPr>
+      </w:pPr>
+    </w:p>
+    <w:p>
+      <w:pPr>
+        <w:pStyle w:val="Prrafodelista"/>
+        <w:numPr>
+          <w:ilvl w:val="0"/>
+          <w:numId w:val="4"/>
+        </w:numPr>
+        <w:jc w:val="both"/>
+      </w:pPr>
+      <w:r>
+        <w:rPr>
+          <w:b/>
+          <w:bCs/>
+        </w:rPr>
+        <w:t xml:space="preserve">si </w:t>
+      </w:r>
+      <w:r>
+        <w:t xml:space="preserve">direcció </w:t>
+      </w:r>
+      <w:r>
+        <w:rPr>
+          <w:b/>
+          <w:bCs/>
+        </w:rPr>
+        <w:t>=</w:t>
+      </w:r>
+      <w:r>
+        <w:t xml:space="preserve"> “</w:t>
+      </w:r>
+      <w:r>
+        <w:t>O</w:t>
+      </w:r>
+      <w:r>
+        <w:t xml:space="preserve">EST” </w:t>
+      </w:r>
+      <w:r>
+        <w:rPr>
+          <w:b/>
+          <w:bCs/>
+        </w:rPr>
+        <w:t>i</w:t>
+      </w:r>
+      <w:r>
+        <w:t xml:space="preserve"> esParet(fila </w:t>
+      </w:r>
+      <w:r>
+        <w:t>+</w:t>
+      </w:r>
+      <w:r>
+        <w:t xml:space="preserve"> 1, columna) </w:t>
+      </w:r>
+      <w:r>
+        <w:rPr>
+          <w:b/>
+          <w:bCs/>
+        </w:rPr>
+        <w:t>i</w:t>
+      </w:r>
+      <w:r>
+        <w:t xml:space="preserve"> esParet(fila, columna </w:t>
+      </w:r>
+      <w:r>
+        <w:t>-</w:t>
+      </w:r>
+      <w:r>
+        <w:t xml:space="preserve"> 1) </w:t>
+      </w:r>
+      <w:r>
+        <w:rPr>
+          <w:b/>
+          <w:bCs/>
+        </w:rPr>
+        <w:t>llavors</w:t>
+      </w:r>
+    </w:p>
+    <w:p>
+      <w:pPr>
+        <w:pStyle w:val="Prrafodelista"/>
+        <w:ind w:left="1416"/>
+        <w:jc w:val="both"/>
+        <w:rPr>
+          <w:b/>
+          <w:bCs/>
+        </w:rPr>
+      </w:pPr>
+      <w:r>
+        <w:t xml:space="preserve">direcció </w:t>
+      </w:r>
+      <w:r>
+        <w:rPr>
+          <w:b/>
+          <w:bCs/>
+        </w:rPr>
+        <w:t>=</w:t>
+      </w:r>
+      <w:r>
+        <w:t xml:space="preserve"> “</w:t>
+      </w:r>
+      <w:r>
+        <w:t>NORD”</w:t>
+      </w:r>
+      <w:r>
+        <w:t xml:space="preserve"> </w:t>
+      </w:r>
+      <w:r>
+        <w:rPr>
+          <w:b/>
+          <w:bCs/>
+        </w:rPr>
+        <w:t>//Mira a</w:t>
+      </w:r>
+      <w:r>
+        <w:rPr>
+          <w:b/>
+          <w:bCs/>
+        </w:rPr>
+        <w:t xml:space="preserve">l </w:t>
+      </w:r>
+      <w:r>
+        <w:rPr>
+          <w:b/>
+          <w:bCs/>
+        </w:rPr>
+        <w:t>NORD</w:t>
+      </w:r>
+    </w:p>
+    <w:p>
+      <w:pPr>
+        <w:pStyle w:val="Prrafodelista"/>
+        <w:ind w:left="1416"/>
+        <w:jc w:val="both"/>
+      </w:pPr>
+    </w:p>
+    <w:p>
+      <w:pPr>
+        <w:pStyle w:val="Prrafodelista"/>
+        <w:numPr>
+          <w:ilvl w:val="0"/>
+          <w:numId w:val="4"/>
+        </w:numPr>
+        <w:jc w:val="both"/>
+      </w:pPr>
+      <w:r>
+        <w:rPr>
+          <w:b/>
+          <w:bCs/>
+        </w:rPr>
+        <w:t xml:space="preserve">si </w:t>
+      </w:r>
+      <w:r>
+        <w:t xml:space="preserve">direcció </w:t>
+      </w:r>
+      <w:r>
+        <w:rPr>
+          <w:b/>
+          <w:bCs/>
+        </w:rPr>
+        <w:t xml:space="preserve">= </w:t>
+      </w:r>
+      <w:r>
+        <w:t>“</w:t>
+      </w:r>
+      <w:r>
+        <w:t>O</w:t>
+      </w:r>
+      <w:r>
+        <w:t xml:space="preserve">EST” </w:t>
+      </w:r>
+      <w:r>
+        <w:rPr>
+          <w:b/>
+          <w:bCs/>
+        </w:rPr>
+        <w:t>i</w:t>
+      </w:r>
+      <w:r>
+        <w:t xml:space="preserve"> </w:t>
+      </w:r>
+      <w:r>
+        <w:rPr>
+          <w:b/>
+          <w:bCs/>
+        </w:rPr>
+        <w:t xml:space="preserve">no </w:t>
+      </w:r>
+      <w:r>
+        <w:t xml:space="preserve">esParet(fila - 1, columna) </w:t>
+      </w:r>
+      <w:r>
+        <w:rPr>
+          <w:b/>
+          <w:bCs/>
+        </w:rPr>
+        <w:t xml:space="preserve">i </w:t>
+      </w:r>
+      <w:r>
+        <w:t xml:space="preserve">esParet(fila </w:t>
+      </w:r>
+      <w:r>
+        <w:t>+</w:t>
+      </w:r>
+      <w:r>
+        <w:t xml:space="preserve"> 1, columna </w:t>
+      </w:r>
+      <w:r>
+        <w:t>+</w:t>
+      </w:r>
+      <w:r>
+        <w:t xml:space="preserve"> 1) </w:t>
+      </w:r>
+      <w:r>
+        <w:rPr>
+          <w:b/>
+          <w:bCs/>
+        </w:rPr>
+        <w:t>llavors</w:t>
+      </w:r>
+    </w:p>
+    <w:p>
+      <w:pPr>
+        <w:pStyle w:val="Prrafodelista"/>
+        <w:ind w:left="1416"/>
+        <w:jc w:val="both"/>
+        <w:rPr>
+          <w:b/>
+          <w:bCs/>
+        </w:rPr>
+      </w:pPr>
+      <w:r>
+        <w:rPr>
+          <w:b/>
+          <w:bCs/>
+        </w:rPr>
+        <w:t xml:space="preserve">//Gir </w:t>
+      </w:r>
+      <w:r>
+        <w:rPr>
+          <w:b/>
+          <w:bCs/>
+        </w:rPr>
+        <w:t>superior</w:t>
+      </w:r>
+    </w:p>
+    <w:p>
+      <w:pPr>
+        <w:pStyle w:val="Prrafodelista"/>
+        <w:ind w:left="1416"/>
+        <w:jc w:val="both"/>
+      </w:pPr>
+      <w:r>
+        <w:t xml:space="preserve">fila </w:t>
+      </w:r>
+      <w:r>
+        <w:rPr>
+          <w:b/>
+          <w:bCs/>
+        </w:rPr>
+        <w:t>=</w:t>
+      </w:r>
+      <w:r>
+        <w:t xml:space="preserve"> fila </w:t>
+      </w:r>
+      <w:r>
+        <w:t>+</w:t>
+      </w:r>
+      <w:r>
+        <w:t xml:space="preserve"> 1 </w:t>
+      </w:r>
+      <w:r>
+        <w:rPr>
+          <w:b/>
+          <w:bCs/>
+        </w:rPr>
+        <w:t xml:space="preserve">//Moviment </w:t>
+      </w:r>
+      <w:r>
+        <w:rPr>
+          <w:b/>
+          <w:bCs/>
+        </w:rPr>
+        <w:t>inferior</w:t>
+      </w:r>
+    </w:p>
+    <w:p>
+      <w:pPr>
+        <w:pStyle w:val="Prrafodelista"/>
+        <w:ind w:left="1416"/>
+        <w:jc w:val="both"/>
+        <w:rPr>
+          <w:b/>
+          <w:bCs/>
+        </w:rPr>
+      </w:pPr>
+      <w:r>
+        <w:t xml:space="preserve">direcció </w:t>
+      </w:r>
+      <w:r>
+        <w:rPr>
+          <w:b/>
+          <w:bCs/>
+        </w:rPr>
+        <w:t>=</w:t>
+      </w:r>
+      <w:r>
+        <w:t xml:space="preserve"> “</w:t>
+      </w:r>
+      <w:r>
+        <w:t>SUD</w:t>
+      </w:r>
+      <w:r>
+        <w:t xml:space="preserve">” </w:t>
+      </w:r>
+      <w:r>
+        <w:rPr>
+          <w:b/>
+          <w:bCs/>
+        </w:rPr>
+        <w:t>//Mira a</w:t>
+      </w:r>
+      <w:r>
+        <w:rPr>
+          <w:b/>
+          <w:bCs/>
+        </w:rPr>
+        <w:t>l nord</w:t>
+      </w:r>
+    </w:p>
+    <w:p>
+      <w:pPr>
+        <w:pStyle w:val="Prrafodelista"/>
+        <w:jc w:val="both"/>
+      </w:pPr>
+    </w:p>
+    <w:p>
+      <w:pPr>
+        <w:pStyle w:val="Prrafodelista"/>
+        <w:numPr>
+          <w:ilvl w:val="0"/>
+          <w:numId w:val="4"/>
+        </w:numPr>
+        <w:jc w:val="both"/>
+      </w:pPr>
+      <w:r>
+        <w:rPr>
+          <w:b/>
+          <w:bCs/>
+        </w:rPr>
+        <w:t xml:space="preserve">//Si no </w:t>
+      </w:r>
+      <w:r>
+        <w:rPr>
+          <w:b/>
+          <w:bCs/>
+        </w:rPr>
+        <w:t>hi ha cap possible moviment va al nord fins trobar una paret</w:t>
+      </w:r>
+    </w:p>
+    <w:p>
+      <w:pPr>
+        <w:pStyle w:val="Prrafodelista"/>
+        <w:jc w:val="both"/>
+      </w:pPr>
+      <w:r>
+        <w:t>fila</w:t>
+      </w:r>
+      <w:r>
+        <w:t xml:space="preserve"> </w:t>
+      </w:r>
+      <w:r>
+        <w:rPr>
+          <w:b/>
+          <w:bCs/>
+        </w:rPr>
+        <w:t xml:space="preserve">= </w:t>
+      </w:r>
+      <w:r>
+        <w:t>fila – 1</w:t>
+      </w:r>
+    </w:p>
+    <w:p>
+      <w:pPr>
+        <w:pStyle w:val="Prrafodelista"/>
+        <w:jc w:val="both"/>
+      </w:pPr>
+      <w:r>
+        <w:t>direcció = “NORD”</w:t>
+      </w:r>
+    </w:p>
     <w:sectPr>
       <w:pgSz w:w="11906" w:h="16838"/>
       <w:pgMar w:top="1417" w:right="1701" w:bottom="1417" w:left="1701" w:header="708" w:footer="708" w:gutter="0"/>
@@ -742,6 +3507,210 @@
 <file path=word/numbering.xml><?xml version="1.0" encoding="utf-8"?>
 <w:numbering xmlns:wpc="http://schemas.microsoft.com/office/word/2010/wordprocessingCanvas" xmlns:cx="http://schemas.microsoft.com/office/drawing/2014/chartex" xmlns:cx1="http://schemas.microsoft.com/office/drawing/2015/9/8/chartex" xmlns:cx2="http://schemas.microsoft.com/office/drawing/2015/10/21/chartex" xmlns:cx3="http://schemas.microsoft.com/office/drawing/2016/5/9/chartex" xmlns:cx4="http://schemas.microsoft.com/office/drawing/2016/5/10/chartex" xmlns:cx5="http://schemas.microsoft.com/office/drawing/2016/5/11/chartex" xmlns:cx6="http://schemas.microsoft.com/office/drawing/2016/5/12/chartex" xmlns:cx7="http://schemas.microsoft.com/office/drawing/2016/5/13/chartex" xmlns:cx8="http://schemas.microsoft.com/office/drawing/2016/5/14/chartex" xmlns:mc="http://schemas.openxmlformats.org/markup-compatibility/2006" xmlns:aink="http://schemas.microsoft.com/office/drawing/2016/ink" xmlns:am3d="http://schemas.microsoft.com/office/drawing/2017/model3d" xmlns:o="urn:schemas-microsoft-com:office:office" xmlns:oel="http://schemas.microsoft.com/office/2019/extlst" xmlns:r="http://schemas.openxmlformats.org/officeDocument/2006/relationships" xmlns:m="http://schemas.openxmlformats.org/officeDocument/2006/math" xmlns:v="urn:schemas-microsoft-com:vml" xmlns:wp14="http://schemas.microsoft.com/office/word/2010/wordprocessingDrawing" xmlns:wp="http://schemas.openxmlformats.org/drawingml/2006/wordprocessingDrawing" xmlns:w10="urn:schemas-microsoft-com:office:word" xmlns:w="http://schemas.openxmlformats.org/wordprocessingml/2006/main" xmlns:w14="http://schemas.microsoft.com/office/word/2010/wordml" xmlns:w15="http://schemas.microsoft.com/office/word/2012/wordml" xmlns:w16cex="http://schemas.microsoft.com/office/word/2018/wordml/cex" xmlns:w16cid="http://schemas.microsoft.com/office/word/2016/wordml/cid" xmlns:w16="http://schemas.microsoft.com/office/word/2018/wordml" xmlns:w16du="http://schemas.microsoft.com/office/word/2023/wordml/word16du" xmlns:w16sdtdh="http://schemas.microsoft.com/office/word/2020/wordml/sdtdatahash" xmlns:w16se="http://schemas.microsoft.com/office/word/2015/wordml/symex" xmlns:wpg="http://schemas.microsoft.com/office/word/2010/wordprocessingGroup" xmlns:wpi="http://schemas.microsoft.com/office/word/2010/wordprocessingInk" xmlns:wne="http://schemas.microsoft.com/office/word/2006/wordml" xmlns:wps="http://schemas.microsoft.com/office/word/2010/wordprocessingShape" mc:Ignorable="w14 w15 w16se w16cid w16 w16cex w16sdtdh w16du wp14">
   <w:abstractNum w:abstractNumId="0" w15:restartNumberingAfterBreak="0">
+    <w:nsid w:val="29A00846"/>
+    <w:multiLevelType w:val="hybridMultilevel"/>
+    <w:tmpl w:val="0DDAE18E"/>
+    <w:lvl w:ilvl="0" w:tplc="97365E8E">
+      <w:start w:val="1"/>
+      <w:numFmt w:val="decimal"/>
+      <w:lvlText w:val="%1."/>
+      <w:lvlJc w:val="left"/>
+      <w:pPr>
+        <w:ind w:left="720" w:hanging="360"/>
+      </w:pPr>
+      <w:rPr>
+        <w:rFonts w:hint="default"/>
+        <w:b/>
+        <w:bCs/>
+      </w:rPr>
+    </w:lvl>
+    <w:lvl w:ilvl="1" w:tplc="0C0A0019">
+      <w:start w:val="1"/>
+      <w:numFmt w:val="lowerLetter"/>
+      <w:lvlText w:val="%2."/>
+      <w:lvlJc w:val="left"/>
+      <w:pPr>
+        <w:ind w:left="1440" w:hanging="360"/>
+      </w:pPr>
+    </w:lvl>
+    <w:lvl w:ilvl="2" w:tplc="0C0A001B" w:tentative="1">
+      <w:start w:val="1"/>
+      <w:numFmt w:val="lowerRoman"/>
+      <w:lvlText w:val="%3."/>
+      <w:lvlJc w:val="right"/>
+      <w:pPr>
+        <w:ind w:left="2160" w:hanging="180"/>
+      </w:pPr>
+    </w:lvl>
+    <w:lvl w:ilvl="3" w:tplc="0C0A000F" w:tentative="1">
+      <w:start w:val="1"/>
+      <w:numFmt w:val="decimal"/>
+      <w:lvlText w:val="%4."/>
+      <w:lvlJc w:val="left"/>
+      <w:pPr>
+        <w:ind w:left="2880" w:hanging="360"/>
+      </w:pPr>
+    </w:lvl>
+    <w:lvl w:ilvl="4" w:tplc="0C0A0019" w:tentative="1">
+      <w:start w:val="1"/>
+      <w:numFmt w:val="lowerLetter"/>
+      <w:lvlText w:val="%5."/>
+      <w:lvlJc w:val="left"/>
+      <w:pPr>
+        <w:ind w:left="3600" w:hanging="360"/>
+      </w:pPr>
+    </w:lvl>
+    <w:lvl w:ilvl="5" w:tplc="0C0A001B" w:tentative="1">
+      <w:start w:val="1"/>
+      <w:numFmt w:val="lowerRoman"/>
+      <w:lvlText w:val="%6."/>
+      <w:lvlJc w:val="right"/>
+      <w:pPr>
+        <w:ind w:left="4320" w:hanging="180"/>
+      </w:pPr>
+    </w:lvl>
+    <w:lvl w:ilvl="6" w:tplc="0C0A000F" w:tentative="1">
+      <w:start w:val="1"/>
+      <w:numFmt w:val="decimal"/>
+      <w:lvlText w:val="%7."/>
+      <w:lvlJc w:val="left"/>
+      <w:pPr>
+        <w:ind w:left="5040" w:hanging="360"/>
+      </w:pPr>
+    </w:lvl>
+    <w:lvl w:ilvl="7" w:tplc="0C0A0019" w:tentative="1">
+      <w:start w:val="1"/>
+      <w:numFmt w:val="lowerLetter"/>
+      <w:lvlText w:val="%8."/>
+      <w:lvlJc w:val="left"/>
+      <w:pPr>
+        <w:ind w:left="5760" w:hanging="360"/>
+      </w:pPr>
+    </w:lvl>
+    <w:lvl w:ilvl="8" w:tplc="0C0A001B" w:tentative="1">
+      <w:start w:val="1"/>
+      <w:numFmt w:val="lowerRoman"/>
+      <w:lvlText w:val="%9."/>
+      <w:lvlJc w:val="right"/>
+      <w:pPr>
+        <w:ind w:left="6480" w:hanging="180"/>
+      </w:pPr>
+    </w:lvl>
+  </w:abstractNum>
+  <w:abstractNum w:abstractNumId="1" w15:restartNumberingAfterBreak="0">
+    <w:nsid w:val="37685AF8"/>
+    <w:multiLevelType w:val="hybridMultilevel"/>
+    <w:tmpl w:val="500C353A"/>
+    <w:lvl w:ilvl="0" w:tplc="0C0A0001">
+      <w:start w:val="1"/>
+      <w:numFmt w:val="bullet"/>
+      <w:lvlText w:val=""/>
+      <w:lvlJc w:val="left"/>
+      <w:pPr>
+        <w:ind w:left="720" w:hanging="360"/>
+      </w:pPr>
+      <w:rPr>
+        <w:rFonts w:ascii="Symbol" w:hAnsi="Symbol" w:hint="default"/>
+      </w:rPr>
+    </w:lvl>
+    <w:lvl w:ilvl="1" w:tplc="0C0A0003" w:tentative="1">
+      <w:start w:val="1"/>
+      <w:numFmt w:val="bullet"/>
+      <w:lvlText w:val="o"/>
+      <w:lvlJc w:val="left"/>
+      <w:pPr>
+        <w:ind w:left="1440" w:hanging="360"/>
+      </w:pPr>
+      <w:rPr>
+        <w:rFonts w:ascii="Courier New" w:hAnsi="Courier New" w:cs="Courier New" w:hint="default"/>
+      </w:rPr>
+    </w:lvl>
+    <w:lvl w:ilvl="2" w:tplc="0C0A0005" w:tentative="1">
+      <w:start w:val="1"/>
+      <w:numFmt w:val="bullet"/>
+      <w:lvlText w:val=""/>
+      <w:lvlJc w:val="left"/>
+      <w:pPr>
+        <w:ind w:left="2160" w:hanging="360"/>
+      </w:pPr>
+      <w:rPr>
+        <w:rFonts w:ascii="Wingdings" w:hAnsi="Wingdings" w:hint="default"/>
+      </w:rPr>
+    </w:lvl>
+    <w:lvl w:ilvl="3" w:tplc="0C0A0001" w:tentative="1">
+      <w:start w:val="1"/>
+      <w:numFmt w:val="bullet"/>
+      <w:lvlText w:val=""/>
+      <w:lvlJc w:val="left"/>
+      <w:pPr>
+        <w:ind w:left="2880" w:hanging="360"/>
+      </w:pPr>
+      <w:rPr>
+        <w:rFonts w:ascii="Symbol" w:hAnsi="Symbol" w:hint="default"/>
+      </w:rPr>
+    </w:lvl>
+    <w:lvl w:ilvl="4" w:tplc="0C0A0003" w:tentative="1">
+      <w:start w:val="1"/>
+      <w:numFmt w:val="bullet"/>
+      <w:lvlText w:val="o"/>
+      <w:lvlJc w:val="left"/>
+      <w:pPr>
+        <w:ind w:left="3600" w:hanging="360"/>
+      </w:pPr>
+      <w:rPr>
+        <w:rFonts w:ascii="Courier New" w:hAnsi="Courier New" w:cs="Courier New" w:hint="default"/>
+      </w:rPr>
+    </w:lvl>
+    <w:lvl w:ilvl="5" w:tplc="0C0A0005" w:tentative="1">
+      <w:start w:val="1"/>
+      <w:numFmt w:val="bullet"/>
+      <w:lvlText w:val=""/>
+      <w:lvlJc w:val="left"/>
+      <w:pPr>
+        <w:ind w:left="4320" w:hanging="360"/>
+      </w:pPr>
+      <w:rPr>
+        <w:rFonts w:ascii="Wingdings" w:hAnsi="Wingdings" w:hint="default"/>
+      </w:rPr>
+    </w:lvl>
+    <w:lvl w:ilvl="6" w:tplc="0C0A0001" w:tentative="1">
+      <w:start w:val="1"/>
+      <w:numFmt w:val="bullet"/>
+      <w:lvlText w:val=""/>
+      <w:lvlJc w:val="left"/>
+      <w:pPr>
+        <w:ind w:left="5040" w:hanging="360"/>
+      </w:pPr>
+      <w:rPr>
+        <w:rFonts w:ascii="Symbol" w:hAnsi="Symbol" w:hint="default"/>
+      </w:rPr>
+    </w:lvl>
+    <w:lvl w:ilvl="7" w:tplc="0C0A0003" w:tentative="1">
+      <w:start w:val="1"/>
+      <w:numFmt w:val="bullet"/>
+      <w:lvlText w:val="o"/>
+      <w:lvlJc w:val="left"/>
+      <w:pPr>
+        <w:ind w:left="5760" w:hanging="360"/>
+      </w:pPr>
+      <w:rPr>
+        <w:rFonts w:ascii="Courier New" w:hAnsi="Courier New" w:cs="Courier New" w:hint="default"/>
+      </w:rPr>
+    </w:lvl>
+    <w:lvl w:ilvl="8" w:tplc="0C0A0005" w:tentative="1">
+      <w:start w:val="1"/>
+      <w:numFmt w:val="bullet"/>
+      <w:lvlText w:val=""/>
+      <w:lvlJc w:val="left"/>
+      <w:pPr>
+        <w:ind w:left="6480" w:hanging="360"/>
+      </w:pPr>
+      <w:rPr>
+        <w:rFonts w:ascii="Wingdings" w:hAnsi="Wingdings" w:hint="default"/>
+      </w:rPr>
+    </w:lvl>
+  </w:abstractNum>
+  <w:abstractNum w:abstractNumId="2" w15:restartNumberingAfterBreak="0">
     <w:nsid w:val="423C3AC8"/>
     <w:multiLevelType w:val="hybridMultilevel"/>
     <w:tmpl w:val="F2765676"/>
@@ -831,7 +3800,129 @@
       </w:pPr>
     </w:lvl>
   </w:abstractNum>
+  <w:abstractNum w:abstractNumId="3" w15:restartNumberingAfterBreak="0">
+    <w:nsid w:val="5DD5104F"/>
+    <w:multiLevelType w:val="hybridMultilevel"/>
+    <w:tmpl w:val="9A867948"/>
+    <w:lvl w:ilvl="0" w:tplc="0C0A0001">
+      <w:start w:val="1"/>
+      <w:numFmt w:val="bullet"/>
+      <w:lvlText w:val=""/>
+      <w:lvlJc w:val="left"/>
+      <w:pPr>
+        <w:ind w:left="720" w:hanging="360"/>
+      </w:pPr>
+      <w:rPr>
+        <w:rFonts w:ascii="Symbol" w:hAnsi="Symbol" w:hint="default"/>
+      </w:rPr>
+    </w:lvl>
+    <w:lvl w:ilvl="1" w:tplc="0C0A0003" w:tentative="1">
+      <w:start w:val="1"/>
+      <w:numFmt w:val="bullet"/>
+      <w:lvlText w:val="o"/>
+      <w:lvlJc w:val="left"/>
+      <w:pPr>
+        <w:ind w:left="1440" w:hanging="360"/>
+      </w:pPr>
+      <w:rPr>
+        <w:rFonts w:ascii="Courier New" w:hAnsi="Courier New" w:cs="Courier New" w:hint="default"/>
+      </w:rPr>
+    </w:lvl>
+    <w:lvl w:ilvl="2" w:tplc="0C0A0005" w:tentative="1">
+      <w:start w:val="1"/>
+      <w:numFmt w:val="bullet"/>
+      <w:lvlText w:val=""/>
+      <w:lvlJc w:val="left"/>
+      <w:pPr>
+        <w:ind w:left="2160" w:hanging="360"/>
+      </w:pPr>
+      <w:rPr>
+        <w:rFonts w:ascii="Wingdings" w:hAnsi="Wingdings" w:hint="default"/>
+      </w:rPr>
+    </w:lvl>
+    <w:lvl w:ilvl="3" w:tplc="0C0A0001" w:tentative="1">
+      <w:start w:val="1"/>
+      <w:numFmt w:val="bullet"/>
+      <w:lvlText w:val=""/>
+      <w:lvlJc w:val="left"/>
+      <w:pPr>
+        <w:ind w:left="2880" w:hanging="360"/>
+      </w:pPr>
+      <w:rPr>
+        <w:rFonts w:ascii="Symbol" w:hAnsi="Symbol" w:hint="default"/>
+      </w:rPr>
+    </w:lvl>
+    <w:lvl w:ilvl="4" w:tplc="0C0A0003" w:tentative="1">
+      <w:start w:val="1"/>
+      <w:numFmt w:val="bullet"/>
+      <w:lvlText w:val="o"/>
+      <w:lvlJc w:val="left"/>
+      <w:pPr>
+        <w:ind w:left="3600" w:hanging="360"/>
+      </w:pPr>
+      <w:rPr>
+        <w:rFonts w:ascii="Courier New" w:hAnsi="Courier New" w:cs="Courier New" w:hint="default"/>
+      </w:rPr>
+    </w:lvl>
+    <w:lvl w:ilvl="5" w:tplc="0C0A0005" w:tentative="1">
+      <w:start w:val="1"/>
+      <w:numFmt w:val="bullet"/>
+      <w:lvlText w:val=""/>
+      <w:lvlJc w:val="left"/>
+      <w:pPr>
+        <w:ind w:left="4320" w:hanging="360"/>
+      </w:pPr>
+      <w:rPr>
+        <w:rFonts w:ascii="Wingdings" w:hAnsi="Wingdings" w:hint="default"/>
+      </w:rPr>
+    </w:lvl>
+    <w:lvl w:ilvl="6" w:tplc="0C0A0001" w:tentative="1">
+      <w:start w:val="1"/>
+      <w:numFmt w:val="bullet"/>
+      <w:lvlText w:val=""/>
+      <w:lvlJc w:val="left"/>
+      <w:pPr>
+        <w:ind w:left="5040" w:hanging="360"/>
+      </w:pPr>
+      <w:rPr>
+        <w:rFonts w:ascii="Symbol" w:hAnsi="Symbol" w:hint="default"/>
+      </w:rPr>
+    </w:lvl>
+    <w:lvl w:ilvl="7" w:tplc="0C0A0003" w:tentative="1">
+      <w:start w:val="1"/>
+      <w:numFmt w:val="bullet"/>
+      <w:lvlText w:val="o"/>
+      <w:lvlJc w:val="left"/>
+      <w:pPr>
+        <w:ind w:left="5760" w:hanging="360"/>
+      </w:pPr>
+      <w:rPr>
+        <w:rFonts w:ascii="Courier New" w:hAnsi="Courier New" w:cs="Courier New" w:hint="default"/>
+      </w:rPr>
+    </w:lvl>
+    <w:lvl w:ilvl="8" w:tplc="0C0A0005" w:tentative="1">
+      <w:start w:val="1"/>
+      <w:numFmt w:val="bullet"/>
+      <w:lvlText w:val=""/>
+      <w:lvlJc w:val="left"/>
+      <w:pPr>
+        <w:ind w:left="6480" w:hanging="360"/>
+      </w:pPr>
+      <w:rPr>
+        <w:rFonts w:ascii="Wingdings" w:hAnsi="Wingdings" w:hint="default"/>
+      </w:rPr>
+    </w:lvl>
+  </w:abstractNum>
   <w:num w:numId="1" w16cid:durableId="290942998">
+    <w:abstractNumId w:val="2"/>
+  </w:num>
+  <w:num w:numId="2" w16cid:durableId="1828938846">
+    <w:abstractNumId w:val="1"/>
+  </w:num>
+  <w:num w:numId="3" w16cid:durableId="1707874917">
+    <w:abstractNumId w:val="3"/>
+  </w:num>
+  <w:num w:numId="4" w16cid:durableId="764957068">
     <w:abstractNumId w:val="0"/>
   </w:num>
 </w:numbering>
@@ -1443,6 +4534,7 @@
   <w:style w:type="character" w:default="1" w:styleId="Fuentedeprrafopredeter">
     <w:name w:val="Default Paragraph Font"/>
     <w:uiPriority w:val="1"/>
+    <w:semiHidden/>
     <w:unhideWhenUsed/>
   </w:style>
   <w:style w:type="table" w:default="1" w:styleId="Tablanormal">
@@ -1832,7 +4924,7 @@
   <w:docParts>
     <w:docPart>
       <w:docPartPr>
-        <w:name w:val="CAD1D20876504AA6ABB8A6798BF9D3B0"/>
+        <w:name w:val="2C24E4F04D3B4A4DB4E337B6B9BF212E"/>
         <w:category>
           <w:name w:val="General"/>
           <w:gallery w:val="placeholder"/>
@@ -1843,12 +4935,12 @@
         <w:behaviors>
           <w:behavior w:val="content"/>
         </w:behaviors>
-        <w:guid w:val="{64DDA8B6-88DD-4089-8669-18B8BA2DF10F}"/>
+        <w:guid w:val="{5584CFE6-BBC6-4A03-BAFF-D8A59AD7883B}"/>
       </w:docPartPr>
       <w:docPartBody>
         <w:p>
           <w:pPr>
-            <w:pStyle w:val="CAD1D20876504AA6ABB8A6798BF9D3B0"/>
+            <w:pStyle w:val="2C24E4F04D3B4A4DB4E337B6B9BF212E"/>
           </w:pPr>
           <w:r>
             <w:rPr>
@@ -1861,7 +4953,7 @@
     </w:docPart>
     <w:docPart>
       <w:docPartPr>
-        <w:name w:val="406E422DB1A6460D869429C34FDF9742"/>
+        <w:name w:val="117A804194D94FFD8076970DCAB9C55C"/>
         <w:category>
           <w:name w:val="General"/>
           <w:gallery w:val="placeholder"/>
@@ -1872,12 +4964,12 @@
         <w:behaviors>
           <w:behavior w:val="content"/>
         </w:behaviors>
-        <w:guid w:val="{7E48F5D0-B53A-470A-AAE8-B7DCB98E0FDF}"/>
+        <w:guid w:val="{8AA4A93A-EDCF-462B-B8CD-DC90D48DEC22}"/>
       </w:docPartPr>
       <w:docPartBody>
         <w:p>
           <w:pPr>
-            <w:pStyle w:val="406E422DB1A6460D869429C34FDF9742"/>
+            <w:pStyle w:val="117A804194D94FFD8076970DCAB9C55C"/>
           </w:pPr>
           <w:r>
             <w:rPr>
@@ -1893,7 +4985,7 @@
     </w:docPart>
     <w:docPart>
       <w:docPartPr>
-        <w:name w:val="33EBA3EA5E6545EB914842F09885267E"/>
+        <w:name w:val="BBFDE7A0B75F4BCB9E883CD341A7CF2A"/>
         <w:category>
           <w:name w:val="General"/>
           <w:gallery w:val="placeholder"/>
@@ -1904,12 +4996,12 @@
         <w:behaviors>
           <w:behavior w:val="content"/>
         </w:behaviors>
-        <w:guid w:val="{6DA75BE6-3B7D-433E-832A-090568E33B1A}"/>
+        <w:guid w:val="{B48DF9B2-A34D-457E-83EB-5C68AD7774B2}"/>
       </w:docPartPr>
       <w:docPartBody>
         <w:p>
           <w:pPr>
-            <w:pStyle w:val="33EBA3EA5E6545EB914842F09885267E"/>
+            <w:pStyle w:val="BBFDE7A0B75F4BCB9E883CD341A7CF2A"/>
           </w:pPr>
           <w:r>
             <w:rPr>
@@ -1922,7 +5014,7 @@
     </w:docPart>
     <w:docPart>
       <w:docPartPr>
-        <w:name w:val="8D73DF467D6B4DF5B63F6B22B9936B19"/>
+        <w:name w:val="316140CE54AE4BB3BEFB07485B3B23AA"/>
         <w:category>
           <w:name w:val="General"/>
           <w:gallery w:val="placeholder"/>
@@ -1933,12 +5025,12 @@
         <w:behaviors>
           <w:behavior w:val="content"/>
         </w:behaviors>
-        <w:guid w:val="{0B470C97-59EE-4232-AE61-6B9DF013C643}"/>
+        <w:guid w:val="{FDCC08A3-44B0-4087-BCE8-93E4D7E93ED2}"/>
       </w:docPartPr>
       <w:docPartBody>
         <w:p>
           <w:pPr>
-            <w:pStyle w:val="8D73DF467D6B4DF5B63F6B22B9936B19"/>
+            <w:pStyle w:val="316140CE54AE4BB3BEFB07485B3B23AA"/>
           </w:pPr>
           <w:r>
             <w:rPr>
@@ -1963,6 +5055,27 @@
     <w:family w:val="roman"/>
     <w:pitch w:val="variable"/>
     <w:sig w:usb0="E0002EFF" w:usb1="C000785B" w:usb2="00000009" w:usb3="00000000" w:csb0="000001FF" w:csb1="00000000"/>
+  </w:font>
+  <w:font w:name="Symbol">
+    <w:panose1 w:val="05050102010706020507"/>
+    <w:charset w:val="02"/>
+    <w:family w:val="roman"/>
+    <w:pitch w:val="variable"/>
+    <w:sig w:usb0="00000000" w:usb1="10000000" w:usb2="00000000" w:usb3="00000000" w:csb0="80000000" w:csb1="00000000"/>
+  </w:font>
+  <w:font w:name="Courier New">
+    <w:panose1 w:val="02070309020205020404"/>
+    <w:charset w:val="00"/>
+    <w:family w:val="modern"/>
+    <w:pitch w:val="fixed"/>
+    <w:sig w:usb0="E0002EFF" w:usb1="C0007843" w:usb2="00000009" w:usb3="00000000" w:csb0="000001FF" w:csb1="00000000"/>
+  </w:font>
+  <w:font w:name="Wingdings">
+    <w:panose1 w:val="05000000000000000000"/>
+    <w:charset w:val="02"/>
+    <w:family w:val="auto"/>
+    <w:pitch w:val="variable"/>
+    <w:sig w:usb0="00000000" w:usb1="10000000" w:usb2="00000000" w:usb3="00000000" w:csb0="80000000" w:csb1="00000000"/>
   </w:font>
   <w:font w:name="Aptos">
     <w:charset w:val="00"/>
@@ -2005,7 +5118,10 @@
     <w:rsidRoot w:val="008601B3"/>
     <w:rsid w:val="006046E7"/>
     <w:rsid w:val="008601B3"/>
+    <w:rsid w:val="00944D7D"/>
     <w:rsid w:val="00CC2FA4"/>
+    <w:rsid w:val="00D5648F"/>
+    <w:rsid w:val="00DA4C30"/>
   </w:rsids>
   <m:mathPr>
     <m:mathFont m:val="Cambria Math"/>
@@ -2456,37 +5572,21 @@
     <w:semiHidden/>
     <w:unhideWhenUsed/>
   </w:style>
-  <w:style w:type="paragraph" w:customStyle="1" w:styleId="D3B854F11EED4DE98BE18D9CDDC09E44">
-    <w:name w:val="D3B854F11EED4DE98BE18D9CDDC09E44"/>
-    <w:rsid w:val="008601B3"/>
+  <w:style w:type="paragraph" w:customStyle="1" w:styleId="2C24E4F04D3B4A4DB4E337B6B9BF212E">
+    <w:name w:val="2C24E4F04D3B4A4DB4E337B6B9BF212E"/>
+    <w:rsid w:val="00DA4C30"/>
   </w:style>
-  <w:style w:type="paragraph" w:customStyle="1" w:styleId="BBE59D597A5E4D7DAF40A52EA7551005">
-    <w:name w:val="BBE59D597A5E4D7DAF40A52EA7551005"/>
-    <w:rsid w:val="008601B3"/>
+  <w:style w:type="paragraph" w:customStyle="1" w:styleId="117A804194D94FFD8076970DCAB9C55C">
+    <w:name w:val="117A804194D94FFD8076970DCAB9C55C"/>
+    <w:rsid w:val="00DA4C30"/>
   </w:style>
-  <w:style w:type="paragraph" w:customStyle="1" w:styleId="CAD1D20876504AA6ABB8A6798BF9D3B0">
-    <w:name w:val="CAD1D20876504AA6ABB8A6798BF9D3B0"/>
-    <w:rsid w:val="008601B3"/>
+  <w:style w:type="paragraph" w:customStyle="1" w:styleId="BBFDE7A0B75F4BCB9E883CD341A7CF2A">
+    <w:name w:val="BBFDE7A0B75F4BCB9E883CD341A7CF2A"/>
+    <w:rsid w:val="00DA4C30"/>
   </w:style>
-  <w:style w:type="paragraph" w:customStyle="1" w:styleId="406E422DB1A6460D869429C34FDF9742">
-    <w:name w:val="406E422DB1A6460D869429C34FDF9742"/>
-    <w:rsid w:val="008601B3"/>
-  </w:style>
-  <w:style w:type="paragraph" w:customStyle="1" w:styleId="33EBA3EA5E6545EB914842F09885267E">
-    <w:name w:val="33EBA3EA5E6545EB914842F09885267E"/>
-    <w:rsid w:val="008601B3"/>
-  </w:style>
-  <w:style w:type="paragraph" w:customStyle="1" w:styleId="6EA11CDEF453475190E7967F7525AF61">
-    <w:name w:val="6EA11CDEF453475190E7967F7525AF61"/>
-    <w:rsid w:val="008601B3"/>
-  </w:style>
-  <w:style w:type="paragraph" w:customStyle="1" w:styleId="41AB2F9605184116BBE533D12C016063">
-    <w:name w:val="41AB2F9605184116BBE533D12C016063"/>
-    <w:rsid w:val="008601B3"/>
-  </w:style>
-  <w:style w:type="paragraph" w:customStyle="1" w:styleId="8D73DF467D6B4DF5B63F6B22B9936B19">
-    <w:name w:val="8D73DF467D6B4DF5B63F6B22B9936B19"/>
-    <w:rsid w:val="008601B3"/>
+  <w:style w:type="paragraph" w:customStyle="1" w:styleId="316140CE54AE4BB3BEFB07485B3B23AA">
+    <w:name w:val="316140CE54AE4BB3BEFB07485B3B23AA"/>
+    <w:rsid w:val="00DA4C30"/>
   </w:style>
 </w:styles>
 </file>

</xml_diff>